<commit_message>
new manuals in pdf format
</commit_message>
<xml_diff>
--- a/public/manuals/upload_Trial_submission.docx
+++ b/public/manuals/upload_Trial_submission.docx
@@ -4,78 +4,7 @@
   <w:body>
     <w:p>
       <w:pPr>
-        <w:rPr>
-          <w:sz w:val="22"/>
-          <w:szCs w:val="22"/>
-        </w:rPr>
-      </w:pPr>
-      <w:r>
-        <w:rPr>
-          <w:sz w:val="22"/>
-          <w:szCs w:val="22"/>
-        </w:rPr>
-        <w:t xml:space="preserve">This document gives an overview on the order of events necessary </w:t>
-      </w:r>
-      <w:r>
-        <w:rPr>
-          <w:sz w:val="22"/>
-          <w:szCs w:val="22"/>
-        </w:rPr>
-        <w:t>to submit information about your trial. Th</w:t>
-      </w:r>
-      <w:r>
-        <w:rPr>
-          <w:sz w:val="22"/>
-          <w:szCs w:val="22"/>
-        </w:rPr>
-        <w:t>is can be done using the wizard.</w:t>
-      </w:r>
-    </w:p>
-    <w:p>
-      <w:pPr>
-        <w:rPr>
-          <w:sz w:val="22"/>
-          <w:szCs w:val="22"/>
-        </w:rPr>
-      </w:pPr>
-      <w:r>
-        <w:rPr>
-          <w:sz w:val="22"/>
-          <w:szCs w:val="22"/>
-        </w:rPr>
-        <w:t xml:space="preserve">It further names all fields required for the submission of a </w:t>
-      </w:r>
-      <w:r>
-        <w:rPr>
-          <w:sz w:val="22"/>
-          <w:szCs w:val="22"/>
-        </w:rPr>
-        <w:t xml:space="preserve">new </w:t>
-      </w:r>
-      <w:r>
-        <w:rPr>
-          <w:sz w:val="22"/>
-          <w:szCs w:val="22"/>
-        </w:rPr>
-        <w:t>plant trial.</w:t>
-      </w:r>
-    </w:p>
-    <w:p>
-      <w:pPr>
-        <w:rPr>
-          <w:sz w:val="22"/>
-          <w:szCs w:val="22"/>
-        </w:rPr>
-      </w:pPr>
-    </w:p>
-    <w:p>
-      <w:pPr>
-        <w:rPr>
-          <w:sz w:val="10"/>
-          <w:szCs w:val="10"/>
-        </w:rPr>
-      </w:pPr>
-      <w:r>
+        <w:jc w:val="both"/>
         <w:rPr>
           <w:b/>
           <w:color w:val="538135" w:themeColor="accent6" w:themeShade="BF"/>
@@ -83,8 +12,126 @@
           <w:szCs w:val="30"/>
           <w:u w:val="single"/>
         </w:rPr>
-        <w:t>BIP user account</w:t>
-      </w:r>
+      </w:pPr>
+      <w:bookmarkStart w:id="0" w:name="_GoBack"/>
+      <w:bookmarkEnd w:id="0"/>
+      <w:r>
+        <w:rPr>
+          <w:b/>
+          <w:color w:val="538135" w:themeColor="accent6" w:themeShade="BF"/>
+          <w:sz w:val="30"/>
+          <w:szCs w:val="30"/>
+          <w:u w:val="single"/>
+        </w:rPr>
+        <w:t>Introduction</w:t>
+      </w:r>
+    </w:p>
+    <w:p>
+      <w:pPr>
+        <w:rPr>
+          <w:sz w:val="22"/>
+          <w:szCs w:val="22"/>
+        </w:rPr>
+      </w:pPr>
+    </w:p>
+    <w:p>
+      <w:pPr>
+        <w:jc w:val="both"/>
+      </w:pPr>
+      <w:r>
+        <w:t xml:space="preserve">This document gives an overview on the order of </w:t>
+      </w:r>
+      <w:r>
+        <w:t>steps</w:t>
+      </w:r>
+      <w:r>
+        <w:t xml:space="preserve"> necessary to submit information on your </w:t>
+      </w:r>
+      <w:r>
+        <w:t>trial data</w:t>
+      </w:r>
+      <w:r>
+        <w:t xml:space="preserve"> to the Brassica Information Portal. This can be done using the wizard and the ruby client.</w:t>
+      </w:r>
+      <w:r>
+        <w:t xml:space="preserve"> </w:t>
+      </w:r>
+    </w:p>
+    <w:p>
+      <w:pPr>
+        <w:jc w:val="both"/>
+      </w:pPr>
+    </w:p>
+    <w:p>
+      <w:pPr>
+        <w:jc w:val="both"/>
+      </w:pPr>
+      <w:r>
+        <w:t>Data</w:t>
+      </w:r>
+      <w:r>
+        <w:t xml:space="preserve"> submission to the Brassica Information Portal is split into two different submissions and need to be executed in the following order:</w:t>
+      </w:r>
+    </w:p>
+    <w:p>
+      <w:pPr>
+        <w:pStyle w:val="ListParagraph"/>
+        <w:numPr>
+          <w:ilvl w:val="0"/>
+          <w:numId w:val="1"/>
+        </w:numPr>
+        <w:jc w:val="both"/>
+        <w:rPr>
+          <w:rStyle w:val="Hyperlink"/>
+        </w:rPr>
+      </w:pPr>
+      <w:r>
+        <w:fldChar w:fldCharType="begin"/>
+      </w:r>
+      <w:r>
+        <w:instrText xml:space="preserve"> HYPERLINK "https://bip.earlham.ac.uk/manuals/upload_trial_submission.pdf" </w:instrText>
+      </w:r>
+      <w:r>
+        <w:fldChar w:fldCharType="separate"/>
+      </w:r>
+      <w:r>
+        <w:rPr>
+          <w:rStyle w:val="Hyperlink"/>
+        </w:rPr>
+        <w:t>Population Submission</w:t>
+      </w:r>
+    </w:p>
+    <w:p>
+      <w:pPr>
+        <w:pStyle w:val="ListParagraph"/>
+        <w:numPr>
+          <w:ilvl w:val="0"/>
+          <w:numId w:val="1"/>
+        </w:numPr>
+        <w:jc w:val="both"/>
+      </w:pPr>
+      <w:r>
+        <w:fldChar w:fldCharType="end"/>
+      </w:r>
+      <w:r>
+        <w:t>Trial Submission</w:t>
+      </w:r>
+      <w:r>
+        <w:t xml:space="preserve"> </w:t>
+      </w:r>
+    </w:p>
+    <w:p>
+      <w:pPr>
+        <w:jc w:val="both"/>
+      </w:pPr>
+    </w:p>
+    <w:p>
+      <w:pPr>
+        <w:rPr>
+          <w:sz w:val="22"/>
+          <w:szCs w:val="22"/>
+        </w:rPr>
+      </w:pPr>
     </w:p>
     <w:p>
       <w:pPr>
@@ -93,41 +140,15 @@
           <w:szCs w:val="10"/>
         </w:rPr>
       </w:pPr>
-    </w:p>
-    <w:p>
-      <w:pPr>
-        <w:rPr>
-          <w:sz w:val="22"/>
-          <w:szCs w:val="22"/>
-        </w:rPr>
-      </w:pPr>
-      <w:r>
-        <w:rPr>
-          <w:sz w:val="22"/>
-          <w:szCs w:val="22"/>
-        </w:rPr>
-        <w:t xml:space="preserve">In order to submit content to the Brassica Information Portal, you need to </w:t>
-      </w:r>
-      <w:r>
-        <w:rPr>
-          <w:sz w:val="22"/>
-          <w:szCs w:val="22"/>
-        </w:rPr>
-        <w:t>sign in with your ORCiD account. If you don’</w:t>
-      </w:r>
-      <w:r>
-        <w:rPr>
-          <w:sz w:val="22"/>
-          <w:szCs w:val="22"/>
-        </w:rPr>
-        <w:t>t have an ORCiD</w:t>
-      </w:r>
-      <w:r>
-        <w:rPr>
-          <w:sz w:val="22"/>
-          <w:szCs w:val="22"/>
-        </w:rPr>
-        <w:t xml:space="preserve"> account yet, you will be referred to their services from our Sign in:</w:t>
+      <w:r>
+        <w:rPr>
+          <w:b/>
+          <w:color w:val="538135" w:themeColor="accent6" w:themeShade="BF"/>
+          <w:sz w:val="30"/>
+          <w:szCs w:val="30"/>
+          <w:u w:val="single"/>
+        </w:rPr>
+        <w:t>BIP user account</w:t>
       </w:r>
     </w:p>
     <w:p>
@@ -140,22 +161,90 @@
     </w:p>
     <w:p>
       <w:pPr>
-        <w:rPr>
-          <w:sz w:val="22"/>
-          <w:szCs w:val="22"/>
-        </w:rPr>
+        <w:jc w:val="both"/>
+      </w:pPr>
+      <w:r>
+        <w:t xml:space="preserve">In order to submit content to the Brassica Information Portal, you need to </w:t>
+      </w:r>
+      <w:r>
+        <w:t>sign in with your ORCiD account. If you don’</w:t>
+      </w:r>
+      <w:r>
+        <w:t>t have an ORCiD</w:t>
+      </w:r>
+      <w:r>
+        <w:t xml:space="preserve"> account yet, you will be referred to their services from our Sign in:</w:t>
+      </w:r>
+    </w:p>
+    <w:p>
+      <w:pPr>
+        <w:rPr>
+          <w:sz w:val="22"/>
+          <w:szCs w:val="22"/>
+        </w:rPr>
+      </w:pPr>
+    </w:p>
+    <w:p>
+      <w:pPr>
+        <w:shd w:val="clear" w:color="auto" w:fill="F7CAAC" w:themeFill="accent2" w:themeFillTint="66"/>
+        <w:jc w:val="both"/>
+        <w:rPr>
+          <w:lang w:val="en-GB"/>
+        </w:rPr>
+      </w:pPr>
+      <w:r>
+        <w:rPr>
+          <w:lang w:val="en-GB"/>
+        </w:rPr>
+        <w:t xml:space="preserve">To </w:t>
+      </w:r>
+      <w:r>
+        <w:rPr>
+          <w:lang w:val="en-GB"/>
+        </w:rPr>
+        <w:t xml:space="preserve">log in or </w:t>
+      </w:r>
+      <w:r>
+        <w:rPr>
+          <w:lang w:val="en-GB"/>
+        </w:rPr>
+        <w:t xml:space="preserve">register, go to </w:t>
+      </w:r>
+      <w:hyperlink r:id="rId7" w:history="1">
+        <w:r>
+          <w:rPr>
+            <w:rStyle w:val="Hyperlink"/>
+            <w:lang w:val="en-GB"/>
+          </w:rPr>
+          <w:t>bip.earlham.ac.uk</w:t>
+        </w:r>
+      </w:hyperlink>
+      <w:r>
+        <w:rPr>
+          <w:lang w:val="en-GB"/>
+        </w:rPr>
+        <w:t xml:space="preserve"> and click on the ‘sign in with ORCiD’ button in the top right corner.</w:t>
+      </w:r>
+    </w:p>
+    <w:p>
+      <w:pPr>
+        <w:shd w:val="clear" w:color="auto" w:fill="F7CAAC" w:themeFill="accent2" w:themeFillTint="66"/>
+      </w:pPr>
+    </w:p>
+    <w:p>
+      <w:pPr>
+        <w:shd w:val="clear" w:color="auto" w:fill="F7CAAC" w:themeFill="accent2" w:themeFillTint="66"/>
       </w:pPr>
       <w:r>
         <w:rPr>
           <w:noProof/>
-          <w:sz w:val="22"/>
-          <w:szCs w:val="22"/>
+          <w:lang w:val="en-GB" w:eastAsia="en-GB"/>
         </w:rPr>
         <w:drawing>
-          <wp:inline distT="0" distB="0" distL="0" distR="0" wp14:anchorId="5F2AF503" wp14:editId="0E06695B">
-            <wp:extent cx="5739275" cy="803910"/>
-            <wp:effectExtent l="25400" t="25400" r="26670" b="34290"/>
-            <wp:docPr id="1" name="Picture 1"/>
+          <wp:inline distT="0" distB="0" distL="0" distR="0" wp14:anchorId="78A47230" wp14:editId="57BD951F">
+            <wp:extent cx="5739171" cy="803896"/>
+            <wp:effectExtent l="25400" t="25400" r="26670" b="34925"/>
+            <wp:docPr id="2" name="Picture 2"/>
             <wp:cNvGraphicFramePr>
               <a:graphicFrameLocks xmlns:a="http://schemas.openxmlformats.org/drawingml/2006/main" noChangeAspect="1"/>
             </wp:cNvGraphicFramePr>
@@ -169,7 +258,7 @@
                     </pic:cNvPicPr>
                   </pic:nvPicPr>
                   <pic:blipFill rotWithShape="1">
-                    <a:blip r:embed="rId7">
+                    <a:blip r:embed="rId8">
                       <a:extLst>
                         <a:ext uri="{28A0092B-C50C-407E-A947-70E740481C1C}">
                           <a14:useLocalDpi xmlns:a14="http://schemas.microsoft.com/office/drawing/2010/main" val="0"/>
@@ -182,7 +271,7 @@
                   <pic:spPr bwMode="auto">
                     <a:xfrm>
                       <a:off x="0" y="0"/>
-                      <a:ext cx="5739275" cy="803910"/>
+                      <a:ext cx="5824193" cy="815805"/>
                     </a:xfrm>
                     <a:prstGeom prst="rect">
                       <a:avLst/>
@@ -212,64 +301,7 @@
         </w:drawing>
       </w:r>
     </w:p>
-    <w:p>
-      <w:pPr>
-        <w:rPr>
-          <w:sz w:val="10"/>
-          <w:szCs w:val="10"/>
-        </w:rPr>
-      </w:pPr>
-    </w:p>
-    <w:p>
-      <w:r>
-        <w:t xml:space="preserve">Your data submission to the Brassica Information Portal is split into two different submissions and need to be executed in the following order: </w:t>
-      </w:r>
-    </w:p>
-    <w:p>
-      <w:r>
-        <w:t xml:space="preserve">1)  Population Submission </w:t>
-      </w:r>
-      <w:r>
-        <w:rPr>
-          <w:rFonts w:ascii="MS Mincho" w:eastAsia="MS Mincho" w:hAnsi="MS Mincho" w:cs="MS Mincho"/>
-        </w:rPr>
-        <w:t> -</w:t>
-      </w:r>
-    </w:p>
-    <w:p>
-      <w:r>
-        <w:t xml:space="preserve">2)  Trial Submission. </w:t>
-      </w:r>
-      <w:r>
-        <w:rPr>
-          <w:rFonts w:ascii="MS Mincho" w:eastAsia="MS Mincho" w:hAnsi="MS Mincho" w:cs="MS Mincho"/>
-        </w:rPr>
-        <w:t> -</w:t>
-      </w:r>
-    </w:p>
     <w:p/>
-    <w:p>
-      <w:r>
-        <w:t>The Population</w:t>
-      </w:r>
-      <w:r>
-        <w:t xml:space="preserve"> Submission documentation can be found in context with </w:t>
-      </w:r>
-      <w:r>
-        <w:t>population</w:t>
-      </w:r>
-      <w:r>
-        <w:t xml:space="preserve"> submissions, here: </w:t>
-      </w:r>
-      <w:r>
-        <w:rPr>
-          <w:color w:val="0B4CB4"/>
-        </w:rPr>
-        <w:t xml:space="preserve">https://bip.earlham.ac.uk/submissions/new </w:t>
-      </w:r>
-    </w:p>
     <w:p/>
     <w:p>
       <w:pPr>
@@ -293,18 +325,22 @@
     </w:p>
     <w:p/>
     <w:p>
+      <w:pPr>
+        <w:jc w:val="both"/>
+      </w:pPr>
       <w:r>
         <w:rPr>
           <w:noProof/>
+          <w:lang w:val="en-GB" w:eastAsia="en-GB"/>
         </w:rPr>
         <w:drawing>
-          <wp:anchor distT="0" distB="0" distL="114300" distR="114300" simplePos="0" relativeHeight="251663360" behindDoc="0" locked="0" layoutInCell="1" allowOverlap="1" wp14:anchorId="01E61156" wp14:editId="1B556D20">
+          <wp:anchor distT="0" distB="0" distL="114300" distR="114300" simplePos="0" relativeHeight="251663360" behindDoc="0" locked="0" layoutInCell="1" allowOverlap="1" wp14:anchorId="01E61156" wp14:editId="30D46B97">
             <wp:simplePos x="0" y="0"/>
             <wp:positionH relativeFrom="column">
-              <wp:posOffset>3022600</wp:posOffset>
+              <wp:posOffset>3213100</wp:posOffset>
             </wp:positionH>
             <wp:positionV relativeFrom="paragraph">
-              <wp:posOffset>61595</wp:posOffset>
+              <wp:posOffset>631825</wp:posOffset>
             </wp:positionV>
             <wp:extent cx="2675890" cy="1090295"/>
             <wp:effectExtent l="25400" t="25400" r="16510" b="27305"/>
@@ -331,7 +367,7 @@
                     </pic:cNvPicPr>
                   </pic:nvPicPr>
                   <pic:blipFill>
-                    <a:blip r:embed="rId8" cstate="print">
+                    <a:blip r:embed="rId9" cstate="print">
                       <a:extLst>
                         <a:ext uri="{28A0092B-C50C-407E-A947-70E740481C1C}">
                           <a14:useLocalDpi xmlns:a14="http://schemas.microsoft.com/office/drawing/2010/main" val="0"/>
@@ -373,15 +409,36 @@
         </w:drawing>
       </w:r>
       <w:r>
-        <w:t xml:space="preserve">After submitting your </w:t>
+        <w:t>One</w:t>
+      </w:r>
+      <w:r>
+        <w:t>s</w:t>
+      </w:r>
+      <w:r>
+        <w:t xml:space="preserve"> your </w:t>
       </w:r>
       <w:r>
         <w:t>experimental plant p</w:t>
       </w:r>
       <w:r>
-        <w:t xml:space="preserve">opulation, you can submit the trait scoring data (your measured traits) of your trial. This is a 6-step process, during which you also submit metadata that describes your trial. Go to </w:t>
-      </w:r>
-      <w:hyperlink r:id="rId9" w:history="1">
+        <w:t>opulation</w:t>
+      </w:r>
+      <w:r>
+        <w:t xml:space="preserve"> is deposited in BIP</w:t>
+      </w:r>
+      <w:r>
+        <w:t xml:space="preserve">, you can submit the trait scoring data (your measured traits) of your trial. This is a 6-step process, during which you also submit metadata that describes your trial. </w:t>
+      </w:r>
+    </w:p>
+    <w:p/>
+    <w:p>
+      <w:pPr>
+        <w:shd w:val="clear" w:color="auto" w:fill="F7CAAC" w:themeFill="accent2" w:themeFillTint="66"/>
+      </w:pPr>
+      <w:r>
+        <w:t xml:space="preserve">Go to </w:t>
+      </w:r>
+      <w:hyperlink r:id="rId10" w:history="1">
         <w:r>
           <w:rPr>
             <w:rStyle w:val="Hyperlink"/>
@@ -394,10 +451,213 @@
       </w:r>
     </w:p>
     <w:p>
-      <w:r>
-        <w:t>The wizard walks you through all the steps, offering compulsory and optional fields to be filled out. In the table below you see a list of all fields during the submission process. Those fields marked with * are compulsory for the submission.</w:t>
-      </w:r>
-    </w:p>
+      <w:pPr>
+        <w:shd w:val="clear" w:color="auto" w:fill="F7CAAC" w:themeFill="accent2" w:themeFillTint="66"/>
+      </w:pPr>
+      <w:r>
+        <w:t xml:space="preserve">The wizard walks you through all the steps, offering compulsory and optional fields to be filled out. </w:t>
+      </w:r>
+    </w:p>
+    <w:p>
+      <w:r>
+        <w:rPr>
+          <w:noProof/>
+          <w:lang w:val="en-GB" w:eastAsia="en-GB"/>
+        </w:rPr>
+        <mc:AlternateContent>
+          <mc:Choice Requires="wps">
+            <w:drawing>
+              <wp:anchor distT="0" distB="0" distL="114300" distR="114300" simplePos="0" relativeHeight="251673600" behindDoc="0" locked="0" layoutInCell="1" allowOverlap="1" wp14:anchorId="691BEEF5" wp14:editId="0051BC5C">
+                <wp:simplePos x="0" y="0"/>
+                <wp:positionH relativeFrom="column">
+                  <wp:posOffset>3219628</wp:posOffset>
+                </wp:positionH>
+                <wp:positionV relativeFrom="paragraph">
+                  <wp:posOffset>105469</wp:posOffset>
+                </wp:positionV>
+                <wp:extent cx="2508707" cy="224731"/>
+                <wp:effectExtent l="0" t="0" r="6350" b="4445"/>
+                <wp:wrapNone/>
+                <wp:docPr id="3" name="Text Box 3"/>
+                <wp:cNvGraphicFramePr/>
+                <a:graphic xmlns:a="http://schemas.openxmlformats.org/drawingml/2006/main">
+                  <a:graphicData uri="http://schemas.microsoft.com/office/word/2010/wordprocessingShape">
+                    <wps:wsp>
+                      <wps:cNvSpPr txBox="1"/>
+                      <wps:spPr>
+                        <a:xfrm>
+                          <a:off x="0" y="0"/>
+                          <a:ext cx="2508707" cy="224731"/>
+                        </a:xfrm>
+                        <a:prstGeom prst="rect">
+                          <a:avLst/>
+                        </a:prstGeom>
+                        <a:solidFill>
+                          <a:prstClr val="white"/>
+                        </a:solidFill>
+                        <a:ln>
+                          <a:noFill/>
+                        </a:ln>
+                        <a:effectLst/>
+                      </wps:spPr>
+                      <wps:txbx>
+                        <w:txbxContent>
+                          <w:p>
+                            <w:pPr>
+                              <w:pStyle w:val="Caption"/>
+                              <w:rPr>
+                                <w:b/>
+                                <w:noProof/>
+                                <w:color w:val="538135" w:themeColor="accent6" w:themeShade="BF"/>
+                              </w:rPr>
+                            </w:pPr>
+                            <w:r>
+                              <w:t xml:space="preserve">Figure </w:t>
+                            </w:r>
+                            <w:fldSimple w:instr=" SEQ Figure \* ARABIC ">
+                              <w:r>
+                                <w:rPr>
+                                  <w:noProof/>
+                                </w:rPr>
+                                <w:t>1</w:t>
+                              </w:r>
+                            </w:fldSimple>
+                            <w:r>
+                              <w:t xml:space="preserve"> Trial data submission wizard</w:t>
+                            </w:r>
+                          </w:p>
+                        </w:txbxContent>
+                      </wps:txbx>
+                      <wps:bodyPr rot="0" spcFirstLastPara="0" vertOverflow="overflow" horzOverflow="overflow" vert="horz" wrap="square" lIns="0" tIns="0" rIns="0" bIns="0" numCol="1" spcCol="0" rtlCol="0" fromWordArt="0" anchor="t" anchorCtr="0" forceAA="0" compatLnSpc="1">
+                        <a:prstTxWarp prst="textNoShape">
+                          <a:avLst/>
+                        </a:prstTxWarp>
+                        <a:noAutofit/>
+                      </wps:bodyPr>
+                    </wps:wsp>
+                  </a:graphicData>
+                </a:graphic>
+                <wp14:sizeRelH relativeFrom="margin">
+                  <wp14:pctWidth>0</wp14:pctWidth>
+                </wp14:sizeRelH>
+                <wp14:sizeRelV relativeFrom="margin">
+                  <wp14:pctHeight>0</wp14:pctHeight>
+                </wp14:sizeRelV>
+              </wp:anchor>
+            </w:drawing>
+          </mc:Choice>
+          <mc:Fallback>
+            <w:pict>
+              <v:shapetype w14:anchorId="691BEEF5" id="_x0000_t202" coordsize="21600,21600" o:spt="202" path="m0,0l0,21600,21600,21600,21600,0xe">
+                <v:stroke joinstyle="miter"/>
+                <v:path gradientshapeok="t" o:connecttype="rect"/>
+              </v:shapetype>
+              <v:shape id="Text Box 3" o:spid="_x0000_s1026" type="#_x0000_t202" style="position:absolute;margin-left:253.5pt;margin-top:8.3pt;width:197.55pt;height:17.7pt;z-index:251673600;visibility:visible;mso-wrap-style:square;mso-width-percent:0;mso-height-percent:0;mso-wrap-distance-left:9pt;mso-wrap-distance-top:0;mso-wrap-distance-right:9pt;mso-wrap-distance-bottom:0;mso-position-horizontal:absolute;mso-position-horizontal-relative:text;mso-position-vertical:absolute;mso-position-vertical-relative:text;mso-width-percent:0;mso-height-percent:0;mso-width-relative:margin;mso-height-relative:margin;v-text-anchor:top" o:gfxdata="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" stroked="f">
+                <v:textbox inset="0,0,0,0">
+                  <w:txbxContent>
+                    <w:p>
+                      <w:pPr>
+                        <w:pStyle w:val="Caption"/>
+                        <w:rPr>
+                          <w:b/>
+                          <w:noProof/>
+                          <w:color w:val="538135" w:themeColor="accent6" w:themeShade="BF"/>
+                        </w:rPr>
+                      </w:pPr>
+                      <w:r>
+                        <w:t xml:space="preserve">Figure </w:t>
+                      </w:r>
+                      <w:fldSimple w:instr=" SEQ Figure \* ARABIC ">
+                        <w:r>
+                          <w:rPr>
+                            <w:noProof/>
+                          </w:rPr>
+                          <w:t>1</w:t>
+                        </w:r>
+                      </w:fldSimple>
+                      <w:r>
+                        <w:t xml:space="preserve"> Trial data submission wizard</w:t>
+                      </w:r>
+                    </w:p>
+                  </w:txbxContent>
+                </v:textbox>
+              </v:shape>
+            </w:pict>
+          </mc:Fallback>
+        </mc:AlternateContent>
+      </w:r>
+    </w:p>
+    <w:p/>
+    <w:p>
+      <w:pPr>
+        <w:jc w:val="both"/>
+      </w:pPr>
+      <w:r>
+        <w:t>In the table below you see a list of all fields</w:t>
+      </w:r>
+      <w:r>
+        <w:t xml:space="preserve"> present</w:t>
+      </w:r>
+      <w:r>
+        <w:t xml:space="preserve"> during the submission process. Those fields marked with * are compulsory for the submission.</w:t>
+      </w:r>
+    </w:p>
+    <w:p/>
+    <w:p>
+      <w:pPr>
+        <w:shd w:val="clear" w:color="auto" w:fill="F7CAAC" w:themeFill="accent2" w:themeFillTint="66"/>
+        <w:jc w:val="both"/>
+        <w:rPr>
+          <w:lang w:val="en-GB"/>
+        </w:rPr>
+      </w:pPr>
+      <w:r>
+        <w:t xml:space="preserve">Open the </w:t>
+      </w:r>
+      <w:r>
+        <w:t>2</w:t>
+      </w:r>
+      <w:r>
+        <w:t xml:space="preserve">_Trial_data – file you will be using for the upload and become familiar with the data. The file contains all columns necessary for the submission of this trial raw data. </w:t>
+      </w:r>
+      <w:r>
+        <w:rPr>
+          <w:lang w:val="en-GB"/>
+        </w:rPr>
+        <w:t xml:space="preserve">Each step in the submission corresponds to several </w:t>
+      </w:r>
+      <w:r>
+        <w:rPr>
+          <w:lang w:val="en-GB"/>
+        </w:rPr>
+        <w:t>actions</w:t>
+      </w:r>
+      <w:r>
+        <w:rPr>
+          <w:lang w:val="en-GB"/>
+        </w:rPr>
+        <w:t>, so please follow the instructions below</w:t>
+      </w:r>
+      <w:r>
+        <w:rPr>
+          <w:lang w:val="en-GB"/>
+        </w:rPr>
+        <w:t xml:space="preserve"> and</w:t>
+      </w:r>
+      <w:r>
+        <w:rPr>
+          <w:lang w:val="en-GB"/>
+        </w:rPr>
+        <w:t xml:space="preserve"> on the website</w:t>
+      </w:r>
+      <w:r>
+        <w:rPr>
+          <w:lang w:val="en-GB"/>
+        </w:rPr>
+        <w:t>.</w:t>
+      </w:r>
+    </w:p>
+    <w:p/>
     <w:p/>
     <w:tbl>
       <w:tblPr>
@@ -425,211 +685,563 @@
             <w:tcBorders>
               <w:right w:val="single" w:sz="12" w:space="0" w:color="538135" w:themeColor="accent6" w:themeShade="BF"/>
             </w:tcBorders>
+            <w:shd w:val="clear" w:color="auto" w:fill="F7CAAC" w:themeFill="accent2" w:themeFillTint="66"/>
           </w:tcPr>
           <w:p/>
           <w:p>
             <w:pPr>
               <w:rPr>
+                <w:rFonts w:ascii="Calibri" w:hAnsi="Calibri"/>
+                <w:sz w:val="22"/>
+                <w:szCs w:val="22"/>
+              </w:rPr>
+            </w:pPr>
+            <w:r>
+              <w:rPr>
+                <w:rFonts w:ascii="Calibri" w:hAnsi="Calibri"/>
+                <w:b/>
+                <w:sz w:val="22"/>
+                <w:szCs w:val="22"/>
+              </w:rPr>
+              <w:t>Step 1</w:t>
+            </w:r>
+            <w:r>
+              <w:rPr>
+                <w:rFonts w:ascii="Calibri" w:hAnsi="Calibri"/>
+                <w:b/>
+                <w:sz w:val="22"/>
+                <w:szCs w:val="22"/>
+              </w:rPr>
+              <w:t>:</w:t>
+            </w:r>
+            <w:r>
+              <w:rPr>
+                <w:rFonts w:ascii="Calibri" w:hAnsi="Calibri"/>
+                <w:sz w:val="22"/>
+                <w:szCs w:val="22"/>
+              </w:rPr>
+              <w:t xml:space="preserve"> </w:t>
+            </w:r>
+            <w:r>
+              <w:rPr>
+                <w:rFonts w:ascii="Calibri" w:hAnsi="Calibri"/>
+                <w:sz w:val="22"/>
+                <w:szCs w:val="22"/>
+              </w:rPr>
+              <w:t>Provide</w:t>
+            </w:r>
+            <w:r>
+              <w:rPr>
+                <w:rFonts w:ascii="Calibri" w:hAnsi="Calibri"/>
+                <w:sz w:val="22"/>
+                <w:szCs w:val="22"/>
+              </w:rPr>
+              <w:t xml:space="preserve"> general trial information. </w:t>
+            </w:r>
+            <w:r>
+              <w:rPr>
+                <w:rFonts w:ascii="Calibri" w:hAnsi="Calibri"/>
+                <w:sz w:val="22"/>
+                <w:szCs w:val="22"/>
+              </w:rPr>
+              <w:t xml:space="preserve">When coming up with a Plant trial name, you may apply following scheme: </w:t>
+            </w:r>
+            <w:r>
+              <w:rPr>
+                <w:rFonts w:ascii="Calibri" w:hAnsi="Calibri" w:cs="Times New Roman"/>
+                <w:i/>
+                <w:sz w:val="22"/>
+                <w:szCs w:val="22"/>
                 <w:lang w:val="en-GB"/>
               </w:rPr>
-            </w:pPr>
-            <w:r>
-              <w:rPr>
-                <w:b/>
-              </w:rPr>
-              <w:t>Step 1</w:t>
-            </w:r>
-            <w:r>
-              <w:t xml:space="preserve"> asks you for general trial information. When coming up with a Plant trial name, try to follow the nomenclature in the table to the right.</w:t>
-            </w:r>
-          </w:p>
-          <w:p>
-            <w:r>
-              <w:t xml:space="preserve">An already existing Trial name is called </w:t>
-            </w:r>
-            <w:r>
-              <w:rPr>
-                <w:rFonts w:ascii="Helvetica" w:eastAsia="Times New Roman" w:hAnsi="Helvetica" w:cs="Times New Roman"/>
-                <w:color w:val="333333"/>
-                <w:sz w:val="20"/>
-                <w:szCs w:val="20"/>
-                <w:shd w:val="clear" w:color="auto" w:fill="F5F5F5"/>
-              </w:rPr>
-              <w:t>U.Nottm_2016_RIPRleafminerals_REMLmeans</w:t>
-            </w:r>
-            <w:r>
-              <w:rPr>
-                <w:rFonts w:ascii="Times New Roman" w:eastAsia="Times New Roman" w:hAnsi="Times New Roman" w:cs="Times New Roman"/>
-              </w:rPr>
-              <w:t>.</w:t>
-            </w:r>
-            <w:r>
-              <w:t xml:space="preserve"> In this step you also link your previously submitted plant_population to your plant_trial, by selecting your experimental </w:t>
-            </w:r>
-            <w:r>
-              <w:lastRenderedPageBreak/>
-              <w:t xml:space="preserve">plant_population from a drop-down menu. </w:t>
-            </w:r>
-          </w:p>
-          <w:p>
-            <w:r>
-              <w:rPr>
-                <w:b/>
-              </w:rPr>
-              <w:t>In s</w:t>
-            </w:r>
-            <w:r>
-              <w:rPr>
-                <w:b/>
-              </w:rPr>
-              <w:t>tep 2</w:t>
-            </w:r>
-            <w:r>
-              <w:t xml:space="preserve"> you define the traits which you have investigated during your trial.  </w:t>
-            </w:r>
-            <w:r>
-              <w:t xml:space="preserve">If you have measured traits with the same method as are already registered in the database, you start typing the trait’s name in the </w:t>
-            </w:r>
-            <w:r>
-              <w:t>box beneath “trait descriptor list”.</w:t>
-            </w:r>
-            <w:r>
-              <w:t xml:space="preserve"> </w:t>
-            </w:r>
-            <w:r>
-              <w:t>If the trait does not yet exist,</w:t>
-            </w:r>
-            <w:r>
-              <w:t xml:space="preserve"> you </w:t>
-            </w:r>
-            <w:r>
-              <w:t>can</w:t>
-            </w:r>
-            <w:r>
-              <w:t xml:space="preserve"> define </w:t>
-            </w:r>
-            <w:r>
-              <w:t>a</w:t>
-            </w:r>
-            <w:r>
-              <w:t xml:space="preserve"> new trait by clicking “add new trait descriptor”. When adding new traits, some fields are compulsory, following the Crop Ontology model of &lt;Trait&gt;&lt;Method&gt;&lt;Scale&gt;. Other information can be added in case it is available. </w:t>
-            </w:r>
-          </w:p>
-          <w:p>
-            <w:r>
-              <w:rPr>
-                <w:b/>
-              </w:rPr>
-              <w:t>In step 3</w:t>
-            </w:r>
-            <w:r>
-              <w:t xml:space="preserve"> you specify what information you will upload together with your trait scores. </w:t>
-            </w:r>
-          </w:p>
-          <w:p>
-            <w:r>
-              <w:t>Here, you specify whether you give information on the plant_lines or plant_varieties associated with your germplasm.</w:t>
-            </w:r>
-          </w:p>
-          <w:p>
-            <w:r>
-              <w:t>In case you are submitting raw data, you will be asked to add information on the</w:t>
-            </w:r>
-            <w:r>
-              <w:t xml:space="preserve"> trial design in case you want to submit raw data. </w:t>
-            </w:r>
-            <w:r>
-              <w:t xml:space="preserve">For examples, please look in step 3-scoring template design in the table on the right. </w:t>
-            </w:r>
-            <w:r>
-              <w:t>Also, you can specify the number of technical replicates, if present. Keep it at “1”, if no technical replicates are present.</w:t>
+              <w:t>&lt;institute_id&gt;_&lt;YYYY&gt;_&lt;trialSubject&gt;_&lt;raw/processed&gt;</w:t>
             </w:r>
           </w:p>
           <w:p>
             <w:pPr>
               <w:rPr>
-                <w:color w:val="000000" w:themeColor="text1"/>
-                <w:kern w:val="24"/>
+                <w:rFonts w:ascii="Calibri" w:eastAsia="Times New Roman" w:hAnsi="Calibri"/>
+                <w:sz w:val="22"/>
+                <w:szCs w:val="22"/>
               </w:rPr>
             </w:pPr>
             <w:r>
               <w:rPr>
-                <w:b/>
-              </w:rPr>
-              <w:t>In step 4</w:t>
-            </w:r>
-            <w:r>
-              <w:t xml:space="preserve"> you will be able to download </w:t>
-            </w:r>
-            <w:r>
-              <w:rPr>
-                <w:color w:val="000000" w:themeColor="text1"/>
-              </w:rPr>
-              <w:t>the template</w:t>
-            </w:r>
-            <w:r>
-              <w:rPr>
-                <w:color w:val="000000" w:themeColor="text1"/>
-              </w:rPr>
-              <w:t xml:space="preserve"> </w:t>
-            </w:r>
-            <w:r>
-              <w:rPr>
-                <w:color w:val="000000" w:themeColor="text1"/>
-              </w:rPr>
-              <w:t>(</w:t>
-            </w:r>
-            <w:r>
-              <w:rPr>
-                <w:color w:val="000000" w:themeColor="text1"/>
-              </w:rPr>
-              <w:t>see figure 1)</w:t>
-            </w:r>
-            <w:r>
-              <w:rPr>
-                <w:color w:val="000000" w:themeColor="text1"/>
-              </w:rPr>
-              <w:t xml:space="preserve"> you use for the submission of your trait data</w:t>
-            </w:r>
-            <w:r>
-              <w:rPr>
-                <w:color w:val="000000" w:themeColor="text1"/>
-              </w:rPr>
-              <w:t xml:space="preserve">. </w:t>
-            </w:r>
-            <w:r>
-              <w:rPr>
-                <w:color w:val="000000" w:themeColor="text1"/>
-                <w:kern w:val="24"/>
-              </w:rPr>
-              <w:t>It has been created according to the choices you have made so far in your submission (e.g. traits to be submitted</w:t>
-            </w:r>
-            <w:r>
-              <w:rPr>
-                <w:color w:val="000000" w:themeColor="text1"/>
-                <w:kern w:val="24"/>
-              </w:rPr>
-              <w:t>, see Fig 2</w:t>
-            </w:r>
-            <w:r>
-              <w:rPr>
-                <w:color w:val="000000" w:themeColor="text1"/>
-                <w:kern w:val="24"/>
-              </w:rPr>
-              <w:t>). If you see that the headers don’t correspond to the data you want to submit, navigate back to previous submission steps and amend them accordingly. An altered template can then be downloaded at this step.</w:t>
+                <w:rFonts w:ascii="Calibri" w:hAnsi="Calibri"/>
+                <w:sz w:val="22"/>
+                <w:szCs w:val="22"/>
+              </w:rPr>
+              <w:t xml:space="preserve">An example of existing Trial name is: </w:t>
+            </w:r>
+            <w:r>
+              <w:rPr>
+                <w:rFonts w:ascii="Calibri" w:eastAsia="Times New Roman" w:hAnsi="Calibri"/>
+                <w:i/>
+                <w:color w:val="333333"/>
+                <w:sz w:val="22"/>
+                <w:szCs w:val="22"/>
+                <w:shd w:val="clear" w:color="auto" w:fill="F7CAAC" w:themeFill="accent2" w:themeFillTint="66"/>
+              </w:rPr>
+              <w:t>U.Nottm_2016_RIPRleafminerals_REMLmeans</w:t>
             </w:r>
           </w:p>
           <w:p>
             <w:pPr>
               <w:rPr>
+                <w:rFonts w:ascii="Calibri" w:hAnsi="Calibri"/>
+                <w:sz w:val="22"/>
+                <w:szCs w:val="22"/>
+              </w:rPr>
+            </w:pPr>
+            <w:r>
+              <w:rPr>
+                <w:rFonts w:ascii="Calibri" w:hAnsi="Calibri"/>
+                <w:sz w:val="22"/>
+                <w:szCs w:val="22"/>
+              </w:rPr>
+              <w:t xml:space="preserve">In this step you also link your previously submitted plant_population to your plant_trial, by selecting your experimental plant_population from a drop-down menu. </w:t>
+            </w:r>
+          </w:p>
+          <w:p>
+            <w:pPr>
+              <w:rPr>
+                <w:b/>
+                <w:sz w:val="22"/>
+                <w:szCs w:val="22"/>
+              </w:rPr>
+            </w:pPr>
+          </w:p>
+          <w:p>
+            <w:pPr>
+              <w:rPr>
+                <w:sz w:val="22"/>
+                <w:szCs w:val="22"/>
+              </w:rPr>
+            </w:pPr>
+            <w:r>
+              <w:rPr>
+                <w:b/>
+                <w:sz w:val="22"/>
+                <w:szCs w:val="22"/>
+              </w:rPr>
+              <w:t>S</w:t>
+            </w:r>
+            <w:r>
+              <w:rPr>
+                <w:b/>
+                <w:sz w:val="22"/>
+                <w:szCs w:val="22"/>
+              </w:rPr>
+              <w:t>tep 2</w:t>
+            </w:r>
+            <w:r>
+              <w:rPr>
+                <w:b/>
+                <w:sz w:val="22"/>
+                <w:szCs w:val="22"/>
+              </w:rPr>
+              <w:t>:</w:t>
+            </w:r>
+            <w:r>
+              <w:rPr>
+                <w:sz w:val="22"/>
+                <w:szCs w:val="22"/>
+              </w:rPr>
+              <w:t xml:space="preserve"> D</w:t>
+            </w:r>
+            <w:r>
+              <w:rPr>
+                <w:sz w:val="22"/>
+                <w:szCs w:val="22"/>
+              </w:rPr>
+              <w:t xml:space="preserve">efine traits </w:t>
+            </w:r>
+            <w:r>
+              <w:rPr>
+                <w:sz w:val="22"/>
+                <w:szCs w:val="22"/>
+              </w:rPr>
+              <w:t>of interest.</w:t>
+            </w:r>
+            <w:r>
+              <w:rPr>
+                <w:sz w:val="22"/>
+                <w:szCs w:val="22"/>
+              </w:rPr>
+              <w:t xml:space="preserve">  </w:t>
+            </w:r>
+            <w:r>
+              <w:rPr>
+                <w:sz w:val="22"/>
+                <w:szCs w:val="22"/>
+              </w:rPr>
+              <w:t xml:space="preserve">If you have measured traits with the same method as are already registered in the database, you start typing the trait’s name in the </w:t>
+            </w:r>
+            <w:r>
+              <w:rPr>
+                <w:sz w:val="22"/>
+                <w:szCs w:val="22"/>
+              </w:rPr>
+              <w:t>box beneath “trait descriptor list”.</w:t>
+            </w:r>
+            <w:r>
+              <w:rPr>
+                <w:sz w:val="22"/>
+                <w:szCs w:val="22"/>
+              </w:rPr>
+              <w:t xml:space="preserve"> </w:t>
+            </w:r>
+            <w:r>
+              <w:rPr>
+                <w:sz w:val="22"/>
+                <w:szCs w:val="22"/>
+              </w:rPr>
+              <w:t>If the trait does not yet exist,</w:t>
+            </w:r>
+            <w:r>
+              <w:rPr>
+                <w:sz w:val="22"/>
+                <w:szCs w:val="22"/>
+              </w:rPr>
+              <w:t xml:space="preserve"> you </w:t>
+            </w:r>
+            <w:r>
+              <w:rPr>
+                <w:sz w:val="22"/>
+                <w:szCs w:val="22"/>
+              </w:rPr>
+              <w:t>can</w:t>
+            </w:r>
+            <w:r>
+              <w:rPr>
+                <w:sz w:val="22"/>
+                <w:szCs w:val="22"/>
+              </w:rPr>
+              <w:t xml:space="preserve"> define </w:t>
+            </w:r>
+            <w:r>
+              <w:rPr>
+                <w:sz w:val="22"/>
+                <w:szCs w:val="22"/>
+              </w:rPr>
+              <w:t>a</w:t>
+            </w:r>
+            <w:r>
+              <w:rPr>
+                <w:sz w:val="22"/>
+                <w:szCs w:val="22"/>
+              </w:rPr>
+              <w:t xml:space="preserve"> new trait by clicking “add new trait descriptor”. When adding new traits, some fields are compulsory, following the Crop Ontology model of &lt;Trait&gt;&lt;Method&gt;&lt;Scale&gt;. Other information can be added in case it is available. </w:t>
+            </w:r>
+          </w:p>
+          <w:p>
+            <w:pPr>
+              <w:rPr>
+                <w:sz w:val="22"/>
+                <w:szCs w:val="22"/>
+              </w:rPr>
+            </w:pPr>
+          </w:p>
+          <w:p>
+            <w:pPr>
+              <w:rPr>
+                <w:sz w:val="22"/>
+                <w:szCs w:val="22"/>
+              </w:rPr>
+            </w:pPr>
+            <w:r>
+              <w:rPr>
+                <w:b/>
+                <w:sz w:val="22"/>
+                <w:szCs w:val="22"/>
+              </w:rPr>
+              <w:t>S</w:t>
+            </w:r>
+            <w:r>
+              <w:rPr>
+                <w:b/>
+                <w:sz w:val="22"/>
+                <w:szCs w:val="22"/>
+              </w:rPr>
+              <w:t>tep 3</w:t>
+            </w:r>
+            <w:r>
+              <w:rPr>
+                <w:sz w:val="22"/>
+                <w:szCs w:val="22"/>
+              </w:rPr>
+              <w:t>:</w:t>
+            </w:r>
+            <w:r>
+              <w:rPr>
+                <w:sz w:val="22"/>
+                <w:szCs w:val="22"/>
+              </w:rPr>
+              <w:t xml:space="preserve"> S</w:t>
+            </w:r>
+            <w:r>
+              <w:rPr>
+                <w:sz w:val="22"/>
+                <w:szCs w:val="22"/>
+              </w:rPr>
+              <w:t xml:space="preserve">pecify what information you will upload together with your trait scores. </w:t>
+            </w:r>
+            <w:r>
+              <w:rPr>
+                <w:sz w:val="22"/>
+                <w:szCs w:val="22"/>
+              </w:rPr>
+              <w:t>This can be the number of technical replicates or the trial design in case you want to submit raw data</w:t>
+            </w:r>
+            <w:r>
+              <w:rPr>
+                <w:sz w:val="22"/>
+                <w:szCs w:val="22"/>
+              </w:rPr>
+              <w:t xml:space="preserve"> (as in a tutorial example).</w:t>
+            </w:r>
+          </w:p>
+          <w:p>
+            <w:pPr>
+              <w:rPr>
+                <w:sz w:val="22"/>
+                <w:szCs w:val="22"/>
+              </w:rPr>
+            </w:pPr>
+            <w:r>
+              <w:rPr>
+                <w:sz w:val="22"/>
+                <w:szCs w:val="22"/>
+              </w:rPr>
+              <w:t>Y</w:t>
+            </w:r>
+            <w:r>
+              <w:rPr>
+                <w:sz w:val="22"/>
+                <w:szCs w:val="22"/>
+              </w:rPr>
+              <w:t xml:space="preserve">ou </w:t>
+            </w:r>
+            <w:r>
+              <w:rPr>
+                <w:sz w:val="22"/>
+                <w:szCs w:val="22"/>
+              </w:rPr>
+              <w:t>may also add</w:t>
+            </w:r>
+            <w:r>
+              <w:rPr>
+                <w:sz w:val="22"/>
+                <w:szCs w:val="22"/>
+              </w:rPr>
+              <w:t xml:space="preserve"> information on the plant_lines or plant_varieties associated with your germplasm.</w:t>
+            </w:r>
+            <w:r>
+              <w:rPr>
+                <w:sz w:val="22"/>
+                <w:szCs w:val="22"/>
+              </w:rPr>
+              <w:t xml:space="preserve"> </w:t>
+            </w:r>
+          </w:p>
+          <w:p>
+            <w:pPr>
+              <w:rPr>
+                <w:sz w:val="22"/>
+                <w:szCs w:val="22"/>
+              </w:rPr>
+            </w:pPr>
+          </w:p>
+          <w:p>
+            <w:pPr>
+              <w:rPr>
+                <w:color w:val="000000" w:themeColor="text1"/>
+                <w:kern w:val="24"/>
+                <w:sz w:val="22"/>
+                <w:szCs w:val="22"/>
+              </w:rPr>
+            </w:pPr>
+            <w:r>
+              <w:rPr>
+                <w:b/>
+                <w:sz w:val="22"/>
+                <w:szCs w:val="22"/>
+              </w:rPr>
+              <w:t>S</w:t>
+            </w:r>
+            <w:r>
+              <w:rPr>
+                <w:b/>
+                <w:sz w:val="22"/>
+                <w:szCs w:val="22"/>
+              </w:rPr>
+              <w:t>tep 4</w:t>
+            </w:r>
+            <w:r>
+              <w:rPr>
+                <w:b/>
+                <w:sz w:val="22"/>
+                <w:szCs w:val="22"/>
+              </w:rPr>
+              <w:t>:</w:t>
+            </w:r>
+            <w:r>
+              <w:rPr>
+                <w:sz w:val="22"/>
+                <w:szCs w:val="22"/>
+              </w:rPr>
+              <w:t xml:space="preserve"> </w:t>
+            </w:r>
+            <w:r>
+              <w:rPr>
+                <w:sz w:val="22"/>
+                <w:szCs w:val="22"/>
+              </w:rPr>
+              <w:t>Download</w:t>
+            </w:r>
+            <w:r>
+              <w:rPr>
+                <w:color w:val="000000" w:themeColor="text1"/>
+                <w:sz w:val="22"/>
+                <w:szCs w:val="22"/>
+              </w:rPr>
+              <w:t xml:space="preserve"> template</w:t>
+            </w:r>
+            <w:r>
+              <w:rPr>
+                <w:color w:val="000000" w:themeColor="text1"/>
+                <w:sz w:val="22"/>
+                <w:szCs w:val="22"/>
+              </w:rPr>
+              <w:t xml:space="preserve"> spreadsheet </w:t>
+            </w:r>
+            <w:r>
+              <w:rPr>
+                <w:color w:val="000000" w:themeColor="text1"/>
+                <w:sz w:val="22"/>
+                <w:szCs w:val="22"/>
+              </w:rPr>
+              <w:t xml:space="preserve">you </w:t>
+            </w:r>
+            <w:r>
+              <w:rPr>
+                <w:color w:val="000000" w:themeColor="text1"/>
+                <w:sz w:val="22"/>
+                <w:szCs w:val="22"/>
+              </w:rPr>
+              <w:t xml:space="preserve">will later </w:t>
+            </w:r>
+            <w:r>
+              <w:rPr>
+                <w:color w:val="000000" w:themeColor="text1"/>
+                <w:sz w:val="22"/>
+                <w:szCs w:val="22"/>
+              </w:rPr>
+              <w:t>use for the submission of your trait data</w:t>
+            </w:r>
+            <w:r>
+              <w:rPr>
+                <w:color w:val="000000" w:themeColor="text1"/>
+                <w:sz w:val="22"/>
+                <w:szCs w:val="22"/>
+              </w:rPr>
+              <w:t>.</w:t>
+            </w:r>
+            <w:r>
+              <w:rPr>
+                <w:color w:val="000000" w:themeColor="text1"/>
+                <w:sz w:val="22"/>
+                <w:szCs w:val="22"/>
+              </w:rPr>
+              <w:t xml:space="preserve"> The same template could be used in practical work of data collection throughout your project.</w:t>
+            </w:r>
+            <w:r>
+              <w:rPr>
+                <w:color w:val="000000" w:themeColor="text1"/>
+                <w:sz w:val="22"/>
+                <w:szCs w:val="22"/>
+              </w:rPr>
+              <w:t xml:space="preserve"> </w:t>
+            </w:r>
+            <w:r>
+              <w:rPr>
+                <w:color w:val="000000" w:themeColor="text1"/>
+                <w:kern w:val="24"/>
+                <w:sz w:val="22"/>
+                <w:szCs w:val="22"/>
+              </w:rPr>
+              <w:t>It has been created according to the choices you have made so far in your submission</w:t>
+            </w:r>
+            <w:r>
+              <w:rPr>
+                <w:color w:val="000000" w:themeColor="text1"/>
+                <w:kern w:val="24"/>
+                <w:sz w:val="22"/>
+                <w:szCs w:val="22"/>
+              </w:rPr>
+              <w:t xml:space="preserve"> process</w:t>
+            </w:r>
+            <w:r>
+              <w:rPr>
+                <w:color w:val="000000" w:themeColor="text1"/>
+                <w:kern w:val="24"/>
+                <w:sz w:val="22"/>
+                <w:szCs w:val="22"/>
+              </w:rPr>
+              <w:t xml:space="preserve">. If you </w:t>
+            </w:r>
+            <w:r>
+              <w:rPr>
+                <w:color w:val="000000" w:themeColor="text1"/>
+                <w:kern w:val="24"/>
+                <w:sz w:val="22"/>
+                <w:szCs w:val="22"/>
+              </w:rPr>
+              <w:t xml:space="preserve">realise </w:t>
+            </w:r>
+            <w:r>
+              <w:rPr>
+                <w:color w:val="000000" w:themeColor="text1"/>
+                <w:kern w:val="24"/>
+                <w:sz w:val="22"/>
+                <w:szCs w:val="22"/>
+              </w:rPr>
+              <w:t>t</w:t>
+            </w:r>
+            <w:r>
+              <w:rPr>
+                <w:color w:val="000000" w:themeColor="text1"/>
+                <w:kern w:val="24"/>
+                <w:sz w:val="22"/>
+                <w:szCs w:val="22"/>
+              </w:rPr>
+              <w:t>hat the headers do no</w:t>
+            </w:r>
+            <w:r>
+              <w:rPr>
+                <w:color w:val="000000" w:themeColor="text1"/>
+                <w:kern w:val="24"/>
+                <w:sz w:val="22"/>
+                <w:szCs w:val="22"/>
+              </w:rPr>
+              <w:t>t correspond to the data you want to submit, navigate back to previous submission steps and amend them accordingly. An altered template can then be downloaded at this step.</w:t>
+            </w:r>
+          </w:p>
+          <w:p>
+            <w:pPr>
+              <w:rPr>
                 <w:rFonts w:cs="Times New Roman"/>
                 <w:color w:val="000000" w:themeColor="text1"/>
+                <w:sz w:val="22"/>
+                <w:szCs w:val="22"/>
               </w:rPr>
             </w:pPr>
             <w:r>
               <w:rPr>
                 <w:rFonts w:cs="Times New Roman"/>
                 <w:color w:val="000000" w:themeColor="text1"/>
+                <w:sz w:val="22"/>
+                <w:szCs w:val="22"/>
               </w:rPr>
               <w:t xml:space="preserve">Please </w:t>
             </w:r>
@@ -638,6 +1250,8 @@
                 <w:rFonts w:cs="Times New Roman"/>
                 <w:b/>
                 <w:color w:val="000000" w:themeColor="text1"/>
+                <w:sz w:val="22"/>
+                <w:szCs w:val="22"/>
               </w:rPr>
               <w:t>be careful when pasting your trait scores</w:t>
             </w:r>
@@ -645,6 +1259,8 @@
               <w:rPr>
                 <w:rFonts w:cs="Times New Roman"/>
                 <w:color w:val="000000" w:themeColor="text1"/>
+                <w:sz w:val="22"/>
+                <w:szCs w:val="22"/>
               </w:rPr>
               <w:t xml:space="preserve"> beneath the correct headers, as they may not appear in the order they are recorded in your source spreadsheet. </w:t>
             </w:r>
@@ -654,6 +1270,18 @@
               <w:rPr>
                 <w:rFonts w:cs="Times New Roman"/>
                 <w:color w:val="000000" w:themeColor="text1"/>
+                <w:sz w:val="22"/>
+                <w:szCs w:val="22"/>
+              </w:rPr>
+            </w:pPr>
+          </w:p>
+          <w:p>
+            <w:pPr>
+              <w:rPr>
+                <w:rFonts w:cs="Times New Roman"/>
+                <w:color w:val="000000" w:themeColor="text1"/>
+                <w:sz w:val="22"/>
+                <w:szCs w:val="22"/>
               </w:rPr>
             </w:pPr>
             <w:r>
@@ -661,60 +1289,124 @@
                 <w:rFonts w:cs="Times New Roman"/>
                 <w:b/>
                 <w:color w:val="000000" w:themeColor="text1"/>
+                <w:sz w:val="22"/>
+                <w:szCs w:val="22"/>
               </w:rPr>
               <w:t>Step 5</w:t>
             </w:r>
-            <w:r>
-              <w:rPr>
-                <w:rFonts w:cs="Times New Roman"/>
-                <w:color w:val="000000" w:themeColor="text1"/>
-              </w:rPr>
-              <w:t xml:space="preserve"> is optional, where you can submit an image of the trial layout, in case you submit raw data. Such an image would be helpful to int</w:t>
-            </w:r>
-            <w:r>
-              <w:rPr>
-                <w:rFonts w:cs="Times New Roman"/>
-                <w:color w:val="000000" w:themeColor="text1"/>
-              </w:rPr>
-              <w:t>erpret patterns in the raw data- in the workshop we don’t have such information.</w:t>
-            </w:r>
-          </w:p>
-          <w:p>
             <w:r>
               <w:rPr>
                 <w:rFonts w:cs="Times New Roman"/>
                 <w:b/>
                 <w:color w:val="000000" w:themeColor="text1"/>
-              </w:rPr>
-              <w:t>Step 6</w:t>
+                <w:sz w:val="22"/>
+                <w:szCs w:val="22"/>
+              </w:rPr>
+              <w:t>:</w:t>
             </w:r>
             <w:r>
               <w:rPr>
                 <w:rFonts w:cs="Times New Roman"/>
                 <w:color w:val="000000" w:themeColor="text1"/>
-              </w:rPr>
-              <w:t xml:space="preserve"> asks you to fill in some information about the provenance of the data you just submitted. You can cho</w:t>
+                <w:sz w:val="22"/>
+                <w:szCs w:val="22"/>
+              </w:rPr>
+              <w:t xml:space="preserve"> </w:t>
             </w:r>
             <w:r>
               <w:rPr>
                 <w:rFonts w:cs="Times New Roman"/>
                 <w:color w:val="000000" w:themeColor="text1"/>
-              </w:rPr>
-              <w:t>o</w:t>
+                <w:sz w:val="22"/>
+                <w:szCs w:val="22"/>
+              </w:rPr>
+              <w:t xml:space="preserve">This step </w:t>
             </w:r>
             <w:r>
               <w:rPr>
                 <w:rFonts w:cs="Times New Roman"/>
                 <w:color w:val="000000" w:themeColor="text1"/>
-              </w:rPr>
-              <w:t xml:space="preserve">se to put an embargo on the </w:t>
+                <w:sz w:val="22"/>
+                <w:szCs w:val="22"/>
+              </w:rPr>
+              <w:t xml:space="preserve">is optional, </w:t>
             </w:r>
             <w:r>
               <w:rPr>
                 <w:rFonts w:cs="Times New Roman"/>
                 <w:color w:val="000000" w:themeColor="text1"/>
-              </w:rPr>
-              <w:t>data and wait with the submission until for example your paper is ready to be published.</w:t>
+                <w:sz w:val="22"/>
+                <w:szCs w:val="22"/>
+              </w:rPr>
+              <w:t>and allow attaching an image of the trial layout</w:t>
+            </w:r>
+            <w:r>
+              <w:rPr>
+                <w:rFonts w:cs="Times New Roman"/>
+                <w:color w:val="000000" w:themeColor="text1"/>
+                <w:sz w:val="22"/>
+                <w:szCs w:val="22"/>
+              </w:rPr>
+              <w:t>. Such an image would be helpful to interpret patterns in the raw data</w:t>
+            </w:r>
+            <w:r>
+              <w:rPr>
+                <w:rFonts w:cs="Times New Roman"/>
+                <w:color w:val="000000" w:themeColor="text1"/>
+                <w:sz w:val="22"/>
+                <w:szCs w:val="22"/>
+              </w:rPr>
+              <w:t>.</w:t>
+            </w:r>
+          </w:p>
+          <w:p>
+            <w:pPr>
+              <w:rPr>
+                <w:rFonts w:cs="Times New Roman"/>
+                <w:color w:val="000000" w:themeColor="text1"/>
+                <w:sz w:val="22"/>
+                <w:szCs w:val="22"/>
+              </w:rPr>
+            </w:pPr>
+          </w:p>
+          <w:p>
+            <w:r>
+              <w:rPr>
+                <w:rFonts w:cs="Times New Roman"/>
+                <w:b/>
+                <w:color w:val="000000" w:themeColor="text1"/>
+                <w:sz w:val="22"/>
+                <w:szCs w:val="22"/>
+              </w:rPr>
+              <w:t>Step 6</w:t>
+            </w:r>
+            <w:r>
+              <w:rPr>
+                <w:rFonts w:cs="Times New Roman"/>
+                <w:b/>
+                <w:color w:val="000000" w:themeColor="text1"/>
+                <w:sz w:val="22"/>
+                <w:szCs w:val="22"/>
+              </w:rPr>
+              <w:t>:</w:t>
+            </w:r>
+            <w:r>
+              <w:rPr>
+                <w:rFonts w:cs="Times New Roman"/>
+                <w:color w:val="000000" w:themeColor="text1"/>
+                <w:sz w:val="22"/>
+                <w:szCs w:val="22"/>
+              </w:rPr>
+              <w:t xml:space="preserve"> </w:t>
+            </w:r>
+            <w:r>
+              <w:rPr>
+                <w:rFonts w:cs="Times New Roman"/>
+                <w:color w:val="000000" w:themeColor="text1"/>
+                <w:sz w:val="22"/>
+                <w:szCs w:val="22"/>
+              </w:rPr>
+              <w:t>Provide information about the provenance, e.g. list personnel involved in generating the data you are about to submit. You can choose to put an embargo on the data and wait with the submission until for example your paper is ready to be published. Whilst under embargo, the data is only visible to you (when logged in).</w:t>
             </w:r>
           </w:p>
         </w:tc>
@@ -832,40 +1524,6 @@
                     <w:t>ial name*</w:t>
                   </w:r>
                 </w:p>
-                <w:p>
-                  <w:pPr>
-                    <w:pStyle w:val="NoSpacing"/>
-                    <w:jc w:val="right"/>
-                    <w:rPr>
-                      <w:sz w:val="18"/>
-                      <w:szCs w:val="18"/>
-                    </w:rPr>
-                  </w:pPr>
-                  <w:r>
-                    <w:rPr>
-                      <w:sz w:val="14"/>
-                      <w:szCs w:val="14"/>
-                      <w:lang w:val="en-GB"/>
-                    </w:rPr>
-                    <w:t>&lt;institute id&gt;_&lt;YYYY&gt;_&lt;trialSubject&gt;_&lt;raw/processed</w:t>
-                  </w:r>
-                  <w:r>
-                    <w:rPr>
-                      <w:sz w:val="18"/>
-                      <w:szCs w:val="18"/>
-                      <w:lang w:val="en-GB"/>
-                    </w:rPr>
-                    <w:t xml:space="preserve"> </w:t>
-                  </w:r>
-                  <w:r>
-                    <w:rPr>
-                      <w:sz w:val="18"/>
-                      <w:szCs w:val="18"/>
-                      <w:lang w:val="en-GB"/>
-                    </w:rPr>
-                    <w:t>&gt;</w:t>
-                  </w:r>
-                </w:p>
               </w:tc>
             </w:tr>
             <w:tr>
@@ -1174,7 +1832,6 @@
                       <w:sz w:val="18"/>
                       <w:szCs w:val="18"/>
                     </w:rPr>
-                    <w:lastRenderedPageBreak/>
                     <w:t>Statistical factors</w:t>
                   </w:r>
                 </w:p>
@@ -2574,20 +3231,26 @@
       <w:pPr>
         <w:jc w:val="right"/>
       </w:pPr>
+    </w:p>
+    <w:p>
+      <w:pPr>
+        <w:jc w:val="both"/>
+      </w:pPr>
       <w:r>
         <w:rPr>
           <w:noProof/>
+          <w:lang w:val="en-GB" w:eastAsia="en-GB"/>
         </w:rPr>
         <mc:AlternateContent>
           <mc:Choice Requires="wpg">
             <w:drawing>
-              <wp:anchor distT="0" distB="0" distL="114300" distR="114300" simplePos="0" relativeHeight="251671552" behindDoc="0" locked="0" layoutInCell="1" allowOverlap="1" wp14:anchorId="3E4968E5" wp14:editId="276899E1">
+              <wp:anchor distT="0" distB="0" distL="114300" distR="114300" simplePos="0" relativeHeight="251671552" behindDoc="0" locked="0" layoutInCell="1" allowOverlap="1" wp14:anchorId="3E4968E5" wp14:editId="49472BE7">
                 <wp:simplePos x="0" y="0"/>
                 <wp:positionH relativeFrom="column">
-                  <wp:posOffset>-520700</wp:posOffset>
+                  <wp:posOffset>-135890</wp:posOffset>
                 </wp:positionH>
                 <wp:positionV relativeFrom="paragraph">
-                  <wp:posOffset>3141345</wp:posOffset>
+                  <wp:posOffset>786765</wp:posOffset>
                 </wp:positionV>
                 <wp:extent cx="6515735" cy="3171825"/>
                 <wp:effectExtent l="25400" t="25400" r="37465" b="3175"/>
@@ -2622,7 +3285,7 @@
                           </pic:cNvPicPr>
                         </pic:nvPicPr>
                         <pic:blipFill>
-                          <a:blip r:embed="rId10">
+                          <a:blip r:embed="rId11">
                             <a:extLst>
                               <a:ext uri="{28A0092B-C50C-407E-A947-70E740481C1C}">
                                 <a14:useLocalDpi xmlns:a14="http://schemas.microsoft.com/office/drawing/2010/main" val="0"/>
@@ -2786,7 +3449,7 @@
           </mc:Choice>
           <mc:Fallback>
             <w:pict>
-              <v:group w14:anchorId="3E4968E5" id="Group 17" o:spid="_x0000_s1026" style="position:absolute;left:0;text-align:left;margin-left:-41pt;margin-top:247.35pt;width:513.05pt;height:249.75pt;z-index:251671552;mso-width-relative:margin" coordsize="6292850,3171825" o:gfxdata="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">
+              <v:group w14:anchorId="3E4968E5" id="Group 17" o:spid="_x0000_s1027" style="position:absolute;left:0;text-align:left;margin-left:-10.7pt;margin-top:61.95pt;width:513.05pt;height:249.75pt;z-index:251671552;mso-width-relative:margin" coordsize="6292850,3171825" o:gfxdata="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">
                 <v:shapetype id="_x0000_t75" coordsize="21600,21600" o:spt="75" o:preferrelative="t" path="m@4@5l@4@11@9@11@9@5xe" filled="f" stroked="f">
                   <v:stroke joinstyle="miter"/>
                   <v:formulas>
@@ -2806,15 +3469,11 @@
                   <v:path o:extrusionok="f" gradientshapeok="t" o:connecttype="rect"/>
                   <o:lock v:ext="edit" aspectratio="t"/>
                 </v:shapetype>
-                <v:shape id="Picture 14" o:spid="_x0000_s1027" type="#_x0000_t75" alt="../../../../Desktop/Screen%20Shot%202016-09-26%20at%2011.19.01" style="position:absolute;width:6292850;height:2428240;visibility:visible;mso-wrap-style:square" o:gfxdata="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" stroked="t" strokecolor="#538135 [2409]" strokeweight="2.25pt">
-                  <v:imagedata r:id="rId11" o:title="../../../../Desktop/Screen%20Shot%202016-09-26%20at%2011.19.01"/>
+                <v:shape id="Picture 14" o:spid="_x0000_s1028" type="#_x0000_t75" alt="../../../../Desktop/Screen%20Shot%202016-09-26%20at%2011.19.01" style="position:absolute;width:6292850;height:2428240;visibility:visible;mso-wrap-style:square" o:gfxdata="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" stroked="t" strokecolor="#538135 [2409]" strokeweight="2.25pt">
+                  <v:imagedata r:id="rId12" o:title="../../../../Desktop/Screen%20Shot%202016-09-26%20at%2011.19.01"/>
                   <v:path arrowok="t"/>
                 </v:shape>
-                <v:shapetype id="_x0000_t202" coordsize="21600,21600" o:spt="202" path="m0,0l0,21600,21600,21600,21600,0xe">
-                  <v:stroke joinstyle="miter"/>
-                  <v:path gradientshapeok="t" o:connecttype="rect"/>
-                </v:shapetype>
-                <v:shape id="Text Box 15" o:spid="_x0000_s1028" type="#_x0000_t202" style="position:absolute;top:2486660;width:6292850;height:685165;visibility:visible;mso-wrap-style:square;v-text-anchor:top" o:gfxdata="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" stroked="f">
+                <v:shape id="Text Box 15" o:spid="_x0000_s1029" type="#_x0000_t202" style="position:absolute;top:2486660;width:6292850;height:685165;visibility:visible;mso-wrap-style:square;v-text-anchor:top" o:gfxdata="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" stroked="f">
                   <v:textbox inset="0,0,0,0">
                     <w:txbxContent>
                       <w:p>
@@ -2920,396 +3579,1415 @@
         </mc:AlternateContent>
       </w:r>
       <w:r>
+        <w:t xml:space="preserve">We start with a simple example. </w:t>
+      </w:r>
+      <w:r>
+        <w:t xml:space="preserve">In </w:t>
+      </w:r>
+      <w:r>
+        <w:t xml:space="preserve">the </w:t>
+      </w:r>
+      <w:r>
+        <w:t>real</w:t>
+      </w:r>
+      <w:r>
+        <w:t xml:space="preserve">ity, extend of meta-data required to properly describe an experiment is larger and one often deals with incomplete data. </w:t>
+      </w:r>
+      <w:r>
+        <w:t xml:space="preserve">In </w:t>
+      </w:r>
+      <w:r>
+        <w:t xml:space="preserve">the following </w:t>
+      </w:r>
+      <w:r>
+        <w:t xml:space="preserve">section </w:t>
+      </w:r>
+      <w:r>
+        <w:t>‘</w:t>
+      </w:r>
+      <w:r>
+        <w:t>Trial submission extended</w:t>
+      </w:r>
+      <w:r>
+        <w:t>’, we work with more complex case</w:t>
+      </w:r>
+      <w:r>
+        <w:t>.</w:t>
+      </w:r>
+    </w:p>
+    <w:p>
+      <w:pPr>
+        <w:jc w:val="both"/>
+      </w:pPr>
+    </w:p>
+    <w:p>
+      <w:pPr>
+        <w:jc w:val="both"/>
+      </w:pPr>
+    </w:p>
+    <w:p>
+      <w:pPr>
+        <w:jc w:val="both"/>
+      </w:pPr>
+    </w:p>
+    <w:p>
+      <w:pPr>
+        <w:jc w:val="both"/>
+      </w:pPr>
+    </w:p>
+    <w:p>
+      <w:pPr>
+        <w:jc w:val="both"/>
+      </w:pPr>
+    </w:p>
+    <w:p>
+      <w:pPr>
+        <w:rPr>
+          <w:b/>
+          <w:color w:val="92D050"/>
+        </w:rPr>
+      </w:pPr>
+      <w:r>
+        <w:rPr>
+          <w:b/>
+          <w:color w:val="538135" w:themeColor="accent6" w:themeShade="BF"/>
+        </w:rPr>
+        <w:t>Morphological traits to be</w:t>
+      </w:r>
+      <w:r>
+        <w:rPr>
+          <w:b/>
+          <w:color w:val="538135" w:themeColor="accent6" w:themeShade="BF"/>
+        </w:rPr>
+        <w:t xml:space="preserve"> add</w:t>
+      </w:r>
+      <w:r>
+        <w:rPr>
+          <w:b/>
+          <w:color w:val="538135" w:themeColor="accent6" w:themeShade="BF"/>
+        </w:rPr>
+        <w:t>ed</w:t>
+      </w:r>
+      <w:r>
+        <w:rPr>
+          <w:b/>
+          <w:color w:val="538135" w:themeColor="accent6" w:themeShade="BF"/>
+        </w:rPr>
+        <w:t xml:space="preserve"> manually:</w:t>
+      </w:r>
+    </w:p>
+    <w:p>
+      <w:pPr>
+        <w:rPr>
+          <w:sz w:val="22"/>
+          <w:szCs w:val="22"/>
+        </w:rPr>
+      </w:pPr>
+    </w:p>
+    <w:p>
+      <w:pPr>
+        <w:rPr>
+          <w:sz w:val="22"/>
+          <w:szCs w:val="22"/>
+        </w:rPr>
+      </w:pPr>
+      <w:r>
+        <w:rPr>
+          <w:sz w:val="22"/>
+          <w:szCs w:val="22"/>
+        </w:rPr>
+        <w:t>Trait: plant dry weight</w:t>
+      </w:r>
+    </w:p>
+    <w:p>
+      <w:pPr>
+        <w:rPr>
+          <w:sz w:val="22"/>
+          <w:szCs w:val="22"/>
+        </w:rPr>
+      </w:pPr>
+      <w:r>
+        <w:rPr>
+          <w:sz w:val="22"/>
+          <w:szCs w:val="22"/>
+        </w:rPr>
+        <w:t>Unit of measurements: kg</w:t>
+      </w:r>
+    </w:p>
+    <w:p>
+      <w:pPr>
+        <w:rPr>
+          <w:sz w:val="22"/>
+          <w:szCs w:val="22"/>
+        </w:rPr>
+      </w:pPr>
+      <w:r>
+        <w:rPr>
+          <w:sz w:val="22"/>
+          <w:szCs w:val="22"/>
+        </w:rPr>
+        <w:t>Scoring method: Remove soil from roots, let dry in oven for 24 h, weigh on a scale.</w:t>
+      </w:r>
+    </w:p>
+    <w:p>
+      <w:pPr>
+        <w:rPr>
+          <w:sz w:val="22"/>
+          <w:szCs w:val="22"/>
+        </w:rPr>
+      </w:pPr>
+      <w:r>
+        <w:rPr>
+          <w:sz w:val="22"/>
+          <w:szCs w:val="22"/>
+        </w:rPr>
+        <w:t>Materials:</w:t>
+      </w:r>
+    </w:p>
+    <w:p>
+      <w:pPr>
+        <w:rPr>
+          <w:sz w:val="22"/>
+          <w:szCs w:val="22"/>
+        </w:rPr>
+      </w:pPr>
+      <w:r>
+        <w:rPr>
+          <w:sz w:val="22"/>
+          <w:szCs w:val="22"/>
+        </w:rPr>
+        <w:t>Plant part: whole plant</w:t>
+      </w:r>
+    </w:p>
+    <w:p>
+      <w:pPr>
+        <w:rPr>
+          <w:sz w:val="22"/>
+          <w:szCs w:val="22"/>
+        </w:rPr>
+      </w:pPr>
+    </w:p>
+    <w:p>
+      <w:pPr>
+        <w:rPr>
+          <w:sz w:val="22"/>
+          <w:szCs w:val="22"/>
+        </w:rPr>
+      </w:pPr>
+      <w:r>
+        <w:rPr>
+          <w:sz w:val="22"/>
+          <w:szCs w:val="22"/>
+        </w:rPr>
+        <w:t>Trait: basal root thickness</w:t>
+      </w:r>
+    </w:p>
+    <w:p>
+      <w:pPr>
+        <w:rPr>
+          <w:sz w:val="22"/>
+          <w:szCs w:val="22"/>
+        </w:rPr>
+      </w:pPr>
+      <w:r>
+        <w:rPr>
+          <w:sz w:val="22"/>
+          <w:szCs w:val="22"/>
+        </w:rPr>
+        <w:t>Unit: cm</w:t>
+      </w:r>
+    </w:p>
+    <w:p>
+      <w:pPr>
+        <w:rPr>
+          <w:sz w:val="22"/>
+          <w:szCs w:val="22"/>
+        </w:rPr>
+      </w:pPr>
+      <w:r>
+        <w:rPr>
+          <w:sz w:val="22"/>
+          <w:szCs w:val="22"/>
+        </w:rPr>
+        <w:t>Method: generate cross-section in the middle of the basal root ( tip to beginning) and measure thickness using a ruler</w:t>
+      </w:r>
+    </w:p>
+    <w:p>
+      <w:pPr>
+        <w:rPr>
+          <w:sz w:val="22"/>
+          <w:szCs w:val="22"/>
+        </w:rPr>
+      </w:pPr>
+      <w:r>
+        <w:rPr>
+          <w:sz w:val="22"/>
+          <w:szCs w:val="22"/>
+        </w:rPr>
+        <w:t>Plant part: basal root</w:t>
+      </w:r>
+    </w:p>
+    <w:p>
+      <w:pPr>
+        <w:rPr>
+          <w:sz w:val="22"/>
+          <w:szCs w:val="22"/>
+        </w:rPr>
+      </w:pPr>
+    </w:p>
+    <w:p>
+      <w:pPr>
+        <w:rPr>
+          <w:sz w:val="22"/>
+          <w:szCs w:val="22"/>
+        </w:rPr>
+      </w:pPr>
+      <w:r>
+        <w:rPr>
+          <w:sz w:val="22"/>
+          <w:szCs w:val="22"/>
+        </w:rPr>
+        <w:t>Trait: root dry weight</w:t>
+      </w:r>
+    </w:p>
+    <w:p>
+      <w:pPr>
+        <w:rPr>
+          <w:sz w:val="22"/>
+          <w:szCs w:val="22"/>
+        </w:rPr>
+      </w:pPr>
+      <w:r>
+        <w:rPr>
+          <w:sz w:val="22"/>
+          <w:szCs w:val="22"/>
+        </w:rPr>
+        <w:t>Unit: mg</w:t>
+      </w:r>
+    </w:p>
+    <w:p>
+      <w:pPr>
+        <w:rPr>
+          <w:sz w:val="22"/>
+          <w:szCs w:val="22"/>
+        </w:rPr>
+      </w:pPr>
+      <w:r>
+        <w:rPr>
+          <w:sz w:val="22"/>
+          <w:szCs w:val="22"/>
+        </w:rPr>
+        <w:t>Method: remove root from  aboveground biomass, clean with water, careful not to remove roots during that process. Dry in a bag a drying chamber for 24h, measure weight of roots within the bag by putting on a scale.</w:t>
+      </w:r>
+    </w:p>
+    <w:p>
+      <w:pPr>
+        <w:rPr>
+          <w:sz w:val="22"/>
+          <w:szCs w:val="22"/>
+        </w:rPr>
+      </w:pPr>
+      <w:r>
+        <w:rPr>
+          <w:sz w:val="22"/>
+          <w:szCs w:val="22"/>
+        </w:rPr>
+        <w:t>A generic dried bag –weight was subtracted from all samples.</w:t>
+      </w:r>
+    </w:p>
+    <w:p>
+      <w:pPr>
+        <w:rPr>
+          <w:sz w:val="22"/>
+          <w:szCs w:val="22"/>
+        </w:rPr>
+      </w:pPr>
+    </w:p>
+    <w:p>
+      <w:pPr>
+        <w:rPr>
+          <w:sz w:val="22"/>
+          <w:szCs w:val="22"/>
+        </w:rPr>
+      </w:pPr>
+      <w:r>
+        <w:rPr>
+          <w:sz w:val="22"/>
+          <w:szCs w:val="22"/>
+        </w:rPr>
+        <w:t>Trait: stem colour</w:t>
+      </w:r>
+    </w:p>
+    <w:p>
+      <w:pPr>
+        <w:rPr>
+          <w:sz w:val="22"/>
+          <w:szCs w:val="22"/>
+        </w:rPr>
+      </w:pPr>
+      <w:r>
+        <w:rPr>
+          <w:sz w:val="22"/>
+          <w:szCs w:val="22"/>
+        </w:rPr>
+        <w:t>Unit: colour</w:t>
+      </w:r>
+    </w:p>
+    <w:p>
+      <w:pPr>
+        <w:rPr>
+          <w:sz w:val="22"/>
+          <w:szCs w:val="22"/>
+        </w:rPr>
+      </w:pPr>
+      <w:r>
+        <w:rPr>
+          <w:sz w:val="22"/>
+          <w:szCs w:val="22"/>
+        </w:rPr>
+        <w:t>Method: pictures were taken at the same light intensity with a black square as reference in all images and analysed with Image J.</w:t>
+      </w:r>
+    </w:p>
+    <w:p>
+      <w:pPr>
+        <w:rPr>
+          <w:sz w:val="22"/>
+          <w:szCs w:val="22"/>
+        </w:rPr>
+      </w:pPr>
+    </w:p>
+    <w:p>
+      <w:pPr>
+        <w:rPr>
+          <w:sz w:val="22"/>
+          <w:szCs w:val="22"/>
+        </w:rPr>
+      </w:pPr>
+      <w:r>
+        <w:rPr>
+          <w:sz w:val="22"/>
+          <w:szCs w:val="22"/>
+        </w:rPr>
+        <w:t>Trait: Lower stem length</w:t>
+      </w:r>
+    </w:p>
+    <w:p>
+      <w:pPr>
+        <w:rPr>
+          <w:sz w:val="22"/>
+          <w:szCs w:val="22"/>
+        </w:rPr>
+      </w:pPr>
+      <w:r>
+        <w:rPr>
+          <w:sz w:val="22"/>
+          <w:szCs w:val="22"/>
+        </w:rPr>
+        <w:t>Unit: cm</w:t>
+      </w:r>
+    </w:p>
+    <w:p>
+      <w:pPr>
+        <w:rPr>
+          <w:sz w:val="22"/>
+          <w:szCs w:val="22"/>
+        </w:rPr>
+      </w:pPr>
+      <w:r>
+        <w:rPr>
+          <w:sz w:val="22"/>
+          <w:szCs w:val="22"/>
+        </w:rPr>
+        <w:t>Method: use a tape measure to measure length of lower stem beginning at lowest leaf to the ground.</w:t>
+      </w:r>
+    </w:p>
+    <w:p>
+      <w:pPr>
+        <w:rPr>
+          <w:sz w:val="22"/>
+          <w:szCs w:val="22"/>
+        </w:rPr>
+      </w:pPr>
+    </w:p>
+    <w:p>
+      <w:pPr>
+        <w:rPr>
+          <w:color w:val="538135" w:themeColor="accent6" w:themeShade="BF"/>
+        </w:rPr>
+      </w:pPr>
+    </w:p>
+    <w:p>
+      <w:pPr>
+        <w:rPr>
+          <w:b/>
+          <w:color w:val="538135" w:themeColor="accent6" w:themeShade="BF"/>
+        </w:rPr>
+      </w:pPr>
+      <w:r>
+        <w:rPr>
+          <w:b/>
+          <w:color w:val="538135" w:themeColor="accent6" w:themeShade="BF"/>
+        </w:rPr>
+        <w:t xml:space="preserve">Biochemical traits to </w:t>
+      </w:r>
+      <w:r>
+        <w:rPr>
+          <w:b/>
+          <w:color w:val="538135" w:themeColor="accent6" w:themeShade="BF"/>
+        </w:rPr>
+        <w:t xml:space="preserve">be </w:t>
+      </w:r>
+      <w:r>
+        <w:rPr>
+          <w:b/>
+          <w:color w:val="538135" w:themeColor="accent6" w:themeShade="BF"/>
+        </w:rPr>
+        <w:t>add</w:t>
+      </w:r>
+      <w:r>
+        <w:rPr>
+          <w:b/>
+          <w:color w:val="538135" w:themeColor="accent6" w:themeShade="BF"/>
+        </w:rPr>
+        <w:t>ed</w:t>
+      </w:r>
+      <w:r>
+        <w:rPr>
+          <w:b/>
+          <w:color w:val="538135" w:themeColor="accent6" w:themeShade="BF"/>
+        </w:rPr>
+        <w:t xml:space="preserve"> manually:</w:t>
+      </w:r>
+    </w:p>
+    <w:p>
+      <w:pPr>
+        <w:rPr>
+          <w:sz w:val="22"/>
+          <w:szCs w:val="22"/>
+        </w:rPr>
+      </w:pPr>
+    </w:p>
+    <w:p>
+      <w:pPr>
+        <w:rPr>
+          <w:sz w:val="22"/>
+          <w:szCs w:val="22"/>
+        </w:rPr>
+      </w:pPr>
+      <w:r>
+        <w:rPr>
+          <w:sz w:val="22"/>
+          <w:szCs w:val="22"/>
+        </w:rPr>
+        <w:t>Trait: Leaf nitrogen content</w:t>
+      </w:r>
+    </w:p>
+    <w:p>
+      <w:pPr>
+        <w:rPr>
+          <w:sz w:val="22"/>
+          <w:szCs w:val="22"/>
+          <w:u w:val="single"/>
+        </w:rPr>
+      </w:pPr>
+      <w:r>
+        <w:rPr>
+          <w:sz w:val="22"/>
+          <w:szCs w:val="22"/>
+        </w:rPr>
+        <w:t>Unit of measurements: ng</w:t>
+      </w:r>
+    </w:p>
+    <w:p>
+      <w:pPr>
+        <w:rPr>
+          <w:sz w:val="22"/>
+          <w:szCs w:val="22"/>
+        </w:rPr>
+      </w:pPr>
+      <w:r>
+        <w:rPr>
+          <w:sz w:val="22"/>
+          <w:szCs w:val="22"/>
+        </w:rPr>
+        <w:t>Scoring method: Kjeldal, see Publication et al 1967</w:t>
+      </w:r>
+    </w:p>
+    <w:p>
+      <w:pPr>
+        <w:rPr>
+          <w:sz w:val="22"/>
+          <w:szCs w:val="22"/>
+        </w:rPr>
+      </w:pPr>
+      <w:r>
+        <w:rPr>
+          <w:sz w:val="22"/>
+          <w:szCs w:val="22"/>
+        </w:rPr>
+        <w:t>Plant part: leaf</w:t>
+      </w:r>
+    </w:p>
+    <w:p>
+      <w:pPr>
+        <w:rPr>
+          <w:sz w:val="22"/>
+          <w:szCs w:val="22"/>
+        </w:rPr>
+      </w:pPr>
+    </w:p>
+    <w:p>
+      <w:pPr>
+        <w:rPr>
+          <w:sz w:val="22"/>
+          <w:szCs w:val="22"/>
+        </w:rPr>
+      </w:pPr>
+      <w:r>
+        <w:rPr>
+          <w:sz w:val="22"/>
+          <w:szCs w:val="22"/>
+        </w:rPr>
+        <w:t>Trait: Seed copper concentration</w:t>
+      </w:r>
+    </w:p>
+    <w:p>
+      <w:pPr>
+        <w:rPr>
+          <w:sz w:val="22"/>
+          <w:szCs w:val="22"/>
+        </w:rPr>
+      </w:pPr>
+      <w:r>
+        <w:rPr>
+          <w:sz w:val="22"/>
+          <w:szCs w:val="22"/>
+        </w:rPr>
+        <w:t>Unit of measurements: ng/mg (dry weight)</w:t>
+      </w:r>
+    </w:p>
+    <w:p>
+      <w:pPr>
+        <w:rPr>
+          <w:rFonts w:eastAsia="Times New Roman"/>
+          <w:color w:val="000000"/>
+          <w:sz w:val="22"/>
+          <w:szCs w:val="22"/>
+        </w:rPr>
+      </w:pPr>
+      <w:r>
+        <w:rPr>
+          <w:sz w:val="22"/>
+          <w:szCs w:val="22"/>
+        </w:rPr>
+        <w:t xml:space="preserve">Scoring method: </w:t>
+      </w:r>
+      <w:r>
+        <w:rPr>
+          <w:rFonts w:eastAsia="Times New Roman"/>
+          <w:color w:val="000000"/>
+          <w:sz w:val="22"/>
+          <w:szCs w:val="22"/>
+        </w:rPr>
+        <w:t>3 seeds per tube and occasionally four for very small seeds from multiple replicate plants per accession were left to soak in nitric acid over night and then digested in block heaters prior to analysis by inductively coupled plasma-mass spectrometry (ICP-MS). This data was then weight normalised so that data from each element was in the units mg/kg</w:t>
+      </w:r>
+    </w:p>
+    <w:p>
+      <w:pPr>
+        <w:rPr>
+          <w:sz w:val="22"/>
+          <w:szCs w:val="22"/>
+        </w:rPr>
+      </w:pPr>
+      <w:r>
+        <w:rPr>
+          <w:sz w:val="22"/>
+          <w:szCs w:val="22"/>
+        </w:rPr>
+        <w:t>Plant part: seed</w:t>
+      </w:r>
+    </w:p>
+    <w:p>
+      <w:pPr>
+        <w:rPr>
+          <w:sz w:val="22"/>
+          <w:szCs w:val="22"/>
+        </w:rPr>
+      </w:pPr>
+    </w:p>
+    <w:p>
+      <w:pPr>
+        <w:rPr>
+          <w:sz w:val="22"/>
+          <w:szCs w:val="22"/>
+        </w:rPr>
+      </w:pPr>
+      <w:r>
+        <w:rPr>
+          <w:sz w:val="22"/>
+          <w:szCs w:val="22"/>
+        </w:rPr>
+        <w:t>Trait: Pod and stem Aldehyde functional group content</w:t>
+      </w:r>
+    </w:p>
+    <w:p>
+      <w:pPr>
+        <w:rPr>
+          <w:sz w:val="22"/>
+          <w:szCs w:val="22"/>
+        </w:rPr>
+      </w:pPr>
+      <w:r>
+        <w:rPr>
+          <w:sz w:val="22"/>
+          <w:szCs w:val="22"/>
+        </w:rPr>
+        <w:t>Unit: µg</w:t>
+      </w:r>
+    </w:p>
+    <w:p>
+      <w:pPr>
+        <w:spacing w:after="240"/>
+        <w:rPr>
+          <w:rFonts w:eastAsia="Times New Roman"/>
+          <w:color w:val="000000"/>
+          <w:sz w:val="22"/>
+          <w:szCs w:val="22"/>
+        </w:rPr>
+      </w:pPr>
+      <w:r>
+        <w:rPr>
+          <w:sz w:val="22"/>
+          <w:szCs w:val="22"/>
+        </w:rPr>
+        <w:t xml:space="preserve">Scoring method: </w:t>
+      </w:r>
+      <w:r>
+        <w:rPr>
+          <w:rFonts w:eastAsia="Times New Roman"/>
+          <w:color w:val="000000"/>
+          <w:sz w:val="22"/>
+          <w:szCs w:val="22"/>
+        </w:rPr>
+        <w:t>* 3 pods and 3 sections of stem (10 cm) were collected from each plant, and inserted into Pyrex glass tubes (122 mm (L) x 19 mm (D), roughly 20 ml vol.).</w:t>
+      </w:r>
+      <w:r>
+        <w:rPr>
+          <w:rFonts w:eastAsia="Times New Roman"/>
+          <w:color w:val="000000"/>
+          <w:sz w:val="22"/>
+          <w:szCs w:val="22"/>
+        </w:rPr>
+        <w:br/>
+        <w:t>* Wax was extracted using chloroform. Chloroform was spiked with a C22:0 alkane and C17:0 fatty acid as internal standards. Internal standard concentrations were 10 µM in chloroform (giving 100 pmol/µl for GC injection). Wax was extracted for 30 seconds using 10 ml of the chloroform/IS mixture. Sample tubes were inverted continuously during the extraction phase. PTFE cap liners were used to ensure minimal extraction of plasticisers.</w:t>
+      </w:r>
+      <w:r>
+        <w:rPr>
+          <w:rFonts w:eastAsia="PMingLiU"/>
+          <w:color w:val="000000"/>
+          <w:sz w:val="22"/>
+          <w:szCs w:val="22"/>
+        </w:rPr>
+        <w:br/>
+      </w:r>
+      <w:r>
+        <w:rPr>
+          <w:rFonts w:eastAsia="Times New Roman"/>
+          <w:color w:val="000000"/>
+          <w:sz w:val="22"/>
+          <w:szCs w:val="22"/>
+        </w:rPr>
+        <w:t xml:space="preserve">* Pod and stem material are removed from the tubes, and samples dried under vacuum in a centrifugal evaporator (Genevac, EZ-2) at ? 42°C using program low BP. Samples can also be dried under a stream of nitrogen at ? 30°C. </w:t>
+      </w:r>
+      <w:r>
+        <w:rPr>
+          <w:rFonts w:eastAsia="PMingLiU"/>
+          <w:color w:val="000000"/>
+          <w:sz w:val="22"/>
+          <w:szCs w:val="22"/>
+        </w:rPr>
+        <w:br/>
+      </w:r>
+      <w:r>
+        <w:rPr>
+          <w:rFonts w:eastAsia="Times New Roman"/>
+          <w:color w:val="000000"/>
+          <w:sz w:val="22"/>
+          <w:szCs w:val="22"/>
+        </w:rPr>
+        <w:t>* Wax components were derivatized with 200 µl of BSTFA + TMCS (99:1) for 1 hour at 85°C.</w:t>
+      </w:r>
+      <w:r>
+        <w:rPr>
+          <w:rFonts w:eastAsia="PMingLiU"/>
+          <w:color w:val="000000"/>
+          <w:sz w:val="22"/>
+          <w:szCs w:val="22"/>
+        </w:rPr>
+        <w:br/>
+      </w:r>
+      <w:r>
+        <w:rPr>
+          <w:rFonts w:eastAsia="Times New Roman"/>
+          <w:color w:val="000000"/>
+          <w:sz w:val="22"/>
+          <w:szCs w:val="22"/>
+        </w:rPr>
+        <w:t xml:space="preserve">* After cooling, 800 µl of heptane was added (total vol. 1 ml), and 1 µl was injected onto the GC-FID/MS. </w:t>
+      </w:r>
+      <w:r>
+        <w:rPr>
+          <w:rFonts w:eastAsia="PMingLiU"/>
+          <w:color w:val="000000"/>
+          <w:sz w:val="22"/>
+          <w:szCs w:val="22"/>
+        </w:rPr>
+        <w:br/>
+      </w:r>
+      <w:r>
+        <w:rPr>
+          <w:rFonts w:eastAsia="Times New Roman"/>
+          <w:color w:val="000000"/>
+          <w:sz w:val="22"/>
+          <w:szCs w:val="22"/>
+        </w:rPr>
+        <w:t>* GC program:</w:t>
+      </w:r>
+      <w:r>
+        <w:rPr>
+          <w:rFonts w:eastAsia="PMingLiU"/>
+          <w:color w:val="000000"/>
+          <w:sz w:val="22"/>
+          <w:szCs w:val="22"/>
+        </w:rPr>
+        <w:br/>
+      </w:r>
+      <w:r>
+        <w:rPr>
+          <w:rFonts w:eastAsia="Times New Roman"/>
+          <w:color w:val="000000"/>
+          <w:sz w:val="22"/>
+          <w:szCs w:val="22"/>
+        </w:rPr>
+        <w:t>* Initial temp: 50°C, to 200°C at 50°C/min, to 280°C at 2°C min, to 325°C at 10°C/min, hold for 6.5 minutes.</w:t>
+      </w:r>
+      <w:r>
+        <w:rPr>
+          <w:rFonts w:eastAsia="Times New Roman"/>
+          <w:color w:val="000000"/>
+          <w:sz w:val="22"/>
+          <w:szCs w:val="22"/>
+        </w:rPr>
+        <w:br/>
+        <w:t xml:space="preserve">* Inlet temp: 280°C, split-less injection. </w:t>
+      </w:r>
+      <w:r>
+        <w:rPr>
+          <w:rFonts w:eastAsia="PMingLiU"/>
+          <w:color w:val="000000"/>
+          <w:sz w:val="22"/>
+          <w:szCs w:val="22"/>
+        </w:rPr>
+        <w:br/>
+      </w:r>
+      <w:r>
+        <w:rPr>
+          <w:rFonts w:eastAsia="Times New Roman"/>
+          <w:color w:val="000000"/>
+          <w:sz w:val="22"/>
+          <w:szCs w:val="22"/>
+        </w:rPr>
+        <w:t>* Column: HP-1MS UI, 30 m x 0.25 mm x 0.25 µm, flow = 1 ml/ min.</w:t>
+      </w:r>
+      <w:r>
+        <w:rPr>
+          <w:rFonts w:eastAsia="PMingLiU"/>
+          <w:color w:val="000000"/>
+          <w:sz w:val="22"/>
+          <w:szCs w:val="22"/>
+        </w:rPr>
+        <w:br/>
+      </w:r>
+      <w:r>
+        <w:rPr>
+          <w:rFonts w:eastAsia="Times New Roman"/>
+          <w:color w:val="000000"/>
+          <w:sz w:val="22"/>
+          <w:szCs w:val="22"/>
+        </w:rPr>
+        <w:t>* FID temp: 325°C</w:t>
+      </w:r>
+    </w:p>
+    <w:p>
+      <w:pPr>
+        <w:spacing w:after="240"/>
+        <w:rPr>
+          <w:rFonts w:eastAsia="Times New Roman"/>
+          <w:color w:val="000000"/>
+          <w:sz w:val="22"/>
+          <w:szCs w:val="22"/>
+        </w:rPr>
+      </w:pPr>
+      <w:r>
+        <w:rPr>
+          <w:sz w:val="22"/>
+          <w:szCs w:val="22"/>
+        </w:rPr>
+        <w:t>-a beautifully long and detailed description of the method- good for trait reproducibility.</w:t>
+      </w:r>
+    </w:p>
+    <w:p>
+      <w:pPr>
+        <w:rPr>
+          <w:sz w:val="22"/>
+          <w:szCs w:val="22"/>
+        </w:rPr>
+      </w:pPr>
+      <w:r>
+        <w:rPr>
+          <w:sz w:val="22"/>
+          <w:szCs w:val="22"/>
+        </w:rPr>
+        <w:t>Trait: Canopy leaf Kjeldal N</w:t>
+      </w:r>
+    </w:p>
+    <w:p>
+      <w:pPr>
+        <w:rPr>
+          <w:sz w:val="22"/>
+          <w:szCs w:val="22"/>
+        </w:rPr>
+      </w:pPr>
+      <w:r>
+        <w:rPr>
+          <w:sz w:val="22"/>
+          <w:szCs w:val="22"/>
+        </w:rPr>
+        <w:t>Unit: ng/mg ( dry weight)</w:t>
+      </w:r>
+    </w:p>
+    <w:p>
+      <w:pPr>
+        <w:pStyle w:val="NormalWeb"/>
+        <w:spacing w:before="0" w:beforeAutospacing="0" w:after="0" w:afterAutospacing="0"/>
+        <w:rPr>
+          <w:sz w:val="22"/>
+          <w:szCs w:val="22"/>
+        </w:rPr>
+      </w:pPr>
+      <w:r>
+        <w:rPr>
+          <w:sz w:val="22"/>
+          <w:szCs w:val="22"/>
+        </w:rPr>
+        <w:t xml:space="preserve">Method: 10 canopy leaves (the youngest leaf that is almost fully expanding, not cauline), from 10  plants representing the plot were sampled  into a  C5 pre-labelled brown envelope. Labelled control envelopes were placed at the end of each 13 winter plots and every 10 spring plots for use in subsequent biomass calculations. The 10 leaves were then weighed on a balance in the envelope that they were collected in.  Balance was set to auto collect weights.  </w:t>
+      </w:r>
+    </w:p>
+    <w:p>
+      <w:pPr>
+        <w:rPr>
+          <w:sz w:val="22"/>
+          <w:szCs w:val="22"/>
+        </w:rPr>
+      </w:pPr>
+      <w:r>
+        <w:rPr>
+          <w:sz w:val="22"/>
+          <w:szCs w:val="22"/>
+        </w:rPr>
+        <w:t>Plant part:leaf</w:t>
+      </w:r>
+    </w:p>
+    <w:p>
+      <w:pPr>
+        <w:rPr>
+          <w:sz w:val="22"/>
+          <w:szCs w:val="22"/>
+        </w:rPr>
+      </w:pPr>
+    </w:p>
+    <w:p>
+      <w:pPr>
+        <w:rPr>
+          <w:sz w:val="22"/>
+          <w:szCs w:val="22"/>
+        </w:rPr>
+      </w:pPr>
+      <w:r>
+        <w:rPr>
+          <w:sz w:val="22"/>
+          <w:szCs w:val="22"/>
+        </w:rPr>
+        <w:t>Trait: Early leaf Kjeldal N</w:t>
+      </w:r>
+    </w:p>
+    <w:p>
+      <w:pPr>
+        <w:rPr>
+          <w:sz w:val="22"/>
+          <w:szCs w:val="22"/>
+        </w:rPr>
+      </w:pPr>
+      <w:r>
+        <w:rPr>
+          <w:sz w:val="22"/>
+          <w:szCs w:val="22"/>
+        </w:rPr>
+        <w:t>Unit:ng/mg (dry weight</w:t>
+      </w:r>
+    </w:p>
+    <w:p>
+      <w:pPr>
+        <w:pStyle w:val="NormalWeb"/>
+        <w:spacing w:before="0" w:beforeAutospacing="0" w:after="0" w:afterAutospacing="0"/>
+        <w:rPr>
+          <w:sz w:val="22"/>
+          <w:szCs w:val="22"/>
+        </w:rPr>
+      </w:pPr>
+      <w:r>
+        <w:rPr>
+          <w:sz w:val="22"/>
+          <w:szCs w:val="22"/>
+        </w:rPr>
+        <w:t>Method: 10 early leaves ( leaf that is still expanding, usually second most youngest leaf) were sampled from 10 individual representative plants per plot. They were picked and put into an envelope that was pre-labelled. The samples were weighed on a balance in the envelope that they were collected in.  Balance was set to auto collect weights.</w:t>
+      </w:r>
+    </w:p>
+    <w:p>
+      <w:pPr>
+        <w:rPr>
+          <w:sz w:val="22"/>
+          <w:szCs w:val="22"/>
+        </w:rPr>
+      </w:pPr>
+      <w:r>
+        <w:rPr>
+          <w:sz w:val="22"/>
+          <w:szCs w:val="22"/>
+        </w:rPr>
+        <w:t>Plant part:leaf</w:t>
+      </w:r>
+    </w:p>
+    <w:p>
+      <w:pPr>
+        <w:rPr>
+          <w:sz w:val="22"/>
+          <w:szCs w:val="22"/>
+        </w:rPr>
+      </w:pPr>
+    </w:p>
+    <w:p>
+      <w:pPr>
+        <w:rPr>
+          <w:sz w:val="22"/>
+          <w:szCs w:val="22"/>
+        </w:rPr>
+      </w:pPr>
+      <w:r>
+        <w:rPr>
+          <w:sz w:val="22"/>
+          <w:szCs w:val="22"/>
+        </w:rPr>
+        <w:t>Trait: Chlorophyll-a content</w:t>
+      </w:r>
+    </w:p>
+    <w:p>
+      <w:pPr>
+        <w:rPr>
+          <w:sz w:val="22"/>
+          <w:szCs w:val="22"/>
+        </w:rPr>
+      </w:pPr>
+      <w:r>
+        <w:rPr>
+          <w:sz w:val="22"/>
+          <w:szCs w:val="22"/>
+        </w:rPr>
+        <w:t>Plant part: Leaf</w:t>
+      </w:r>
+    </w:p>
+    <w:p>
+      <w:pPr>
+        <w:rPr>
+          <w:sz w:val="22"/>
+          <w:szCs w:val="22"/>
+        </w:rPr>
+      </w:pPr>
+      <w:r>
+        <w:rPr>
+          <w:sz w:val="22"/>
+          <w:szCs w:val="22"/>
+        </w:rPr>
+        <w:t xml:space="preserve">Unit: % </w:t>
+      </w:r>
+    </w:p>
+    <w:p>
+      <w:pPr>
+        <w:rPr>
+          <w:sz w:val="22"/>
+          <w:szCs w:val="22"/>
+        </w:rPr>
+      </w:pPr>
+      <w:r>
+        <w:rPr>
+          <w:sz w:val="22"/>
+          <w:szCs w:val="22"/>
+        </w:rPr>
+        <w:t>Method: the percentage  of chlorophyll a over total Chlorophyll content was generated using a spectrometer, following Wellburn et al 1977.</w:t>
+      </w:r>
+    </w:p>
+    <w:p>
+      <w:pPr>
+        <w:jc w:val="both"/>
+      </w:pPr>
+    </w:p>
+    <w:p>
+      <w:pPr>
+        <w:rPr>
+          <w:b/>
+          <w:color w:val="538135" w:themeColor="accent6" w:themeShade="BF"/>
+          <w:sz w:val="30"/>
+          <w:szCs w:val="30"/>
+          <w:u w:val="single"/>
+        </w:rPr>
+      </w:pPr>
+      <w:r>
+        <w:rPr>
+          <w:b/>
+          <w:color w:val="538135" w:themeColor="accent6" w:themeShade="BF"/>
+          <w:sz w:val="30"/>
+          <w:szCs w:val="30"/>
+          <w:u w:val="single"/>
+        </w:rPr>
+        <w:t>Trial Submission extended</w:t>
+      </w:r>
+    </w:p>
+    <w:p>
+      <w:pPr>
+        <w:rPr>
+          <w:b/>
+          <w:color w:val="538135" w:themeColor="accent6" w:themeShade="BF"/>
+          <w:sz w:val="30"/>
+          <w:szCs w:val="30"/>
+          <w:u w:val="single"/>
+        </w:rPr>
+      </w:pPr>
+    </w:p>
+    <w:p>
+      <w:pPr>
+        <w:rPr>
+          <w:color w:val="000000" w:themeColor="text1"/>
+        </w:rPr>
+      </w:pPr>
+      <w:r>
+        <w:rPr>
+          <w:color w:val="000000" w:themeColor="text1"/>
+        </w:rPr>
+        <w:t>This section uses the Trial submission wizard again, but draws from a more complex data sheet to give a more “real world” example.</w:t>
+      </w:r>
+    </w:p>
+    <w:p>
+      <w:pPr>
+        <w:rPr>
+          <w:color w:val="FF0000"/>
+        </w:rPr>
+      </w:pPr>
+    </w:p>
+    <w:p>
+      <w:pPr>
+        <w:shd w:val="clear" w:color="auto" w:fill="F7CAAC" w:themeFill="accent2" w:themeFillTint="66"/>
+      </w:pPr>
+      <w:r>
+        <w:t>Open the 2</w:t>
+      </w:r>
+      <w:r>
+        <w:t>b_Trial_data – file you will be using for the upload and become familiar with the data. This file is a bit more complex: The format follows one data model from the RIPR spreadsheets, but the content is made up. You will notice that some columns may not need to be submitted to the database as they contain the same information and would lead to unnecessary duplication of information. For example, the header sample_id and sample are very similar. Follow the same steps as before. After downloading the submission template, you have to decide what information from this spreadsheet can be omitted from the submission.</w:t>
+      </w:r>
+    </w:p>
+    <w:p/>
+    <w:p/>
+    <w:p>
+      <w:pPr>
+        <w:rPr>
+          <w:sz w:val="16"/>
+          <w:szCs w:val="16"/>
+        </w:rPr>
+      </w:pPr>
+      <w:r>
+        <w:rPr>
+          <w:sz w:val="16"/>
+          <w:szCs w:val="16"/>
+        </w:rPr>
+        <w:t>Answer: sampls, line_number, Collaborator1_name, Internal_accession_name, JIC_internal_accession_id, ug/g</w:t>
+      </w:r>
+    </w:p>
+    <w:p>
+      <w:pPr>
+        <w:jc w:val="both"/>
+      </w:pPr>
+    </w:p>
+    <w:p>
+      <w:pPr>
+        <w:rPr>
+          <w:b/>
+          <w:color w:val="538135" w:themeColor="accent6" w:themeShade="BF"/>
+          <w:sz w:val="28"/>
+          <w:szCs w:val="28"/>
+          <w:u w:val="single"/>
+        </w:rPr>
+      </w:pPr>
+      <w:r>
+        <w:rPr>
+          <w:b/>
+          <w:color w:val="538135" w:themeColor="accent6" w:themeShade="BF"/>
+          <w:sz w:val="28"/>
+          <w:szCs w:val="28"/>
+          <w:u w:val="single"/>
+        </w:rPr>
+        <w:t>Glossary</w:t>
+      </w:r>
+    </w:p>
+    <w:p>
+      <w:pPr>
+        <w:rPr>
+          <w:b/>
+          <w:color w:val="538135" w:themeColor="accent6" w:themeShade="BF"/>
+          <w:sz w:val="28"/>
+          <w:szCs w:val="28"/>
+          <w:u w:val="single"/>
+        </w:rPr>
+      </w:pPr>
+    </w:p>
+    <w:p>
+      <w:r>
+        <w:rPr>
+          <w:b/>
+        </w:rPr>
+        <w:t>Experimental Plant population</w:t>
+      </w:r>
+      <w:r>
+        <w:t>: A set of genetically diverse germplasm used for phenotyping experiments.</w:t>
+      </w:r>
+    </w:p>
+    <w:p>
+      <w:r>
+        <w:rPr>
+          <w:b/>
+        </w:rPr>
+        <w:t>Population type:</w:t>
+      </w:r>
+      <w:r>
+        <w:t xml:space="preserve"> genetic background of the experimental plant population.</w:t>
+      </w:r>
+    </w:p>
+    <w:p>
+      <w:r>
+        <w:rPr>
+          <w:b/>
+        </w:rPr>
+        <w:t xml:space="preserve">Accession: </w:t>
+      </w:r>
+      <w:r>
+        <w:t>seed or plants of a plant line arising from a single generation.</w:t>
+      </w:r>
+    </w:p>
+    <w:p>
+      <w:pPr>
+        <w:rPr>
+          <w:b/>
+        </w:rPr>
+      </w:pPr>
+      <w:r>
+        <w:rPr>
+          <w:b/>
+        </w:rPr>
+        <w:t>Originating</w:t>
+      </w:r>
+      <w:r>
+        <w:rPr>
+          <w:b/>
+        </w:rPr>
+        <w:t xml:space="preserve"> Organisation:</w:t>
+      </w:r>
+      <w:r>
+        <w:t xml:space="preserve"> The Institution at which the Accession is generated.</w:t>
+      </w:r>
+    </w:p>
+    <w:p>
+      <w:r>
+        <w:rPr>
+          <w:b/>
+        </w:rPr>
+        <w:t>Sequence:</w:t>
+      </w:r>
+      <w:r>
+        <w:t xml:space="preserve"> SRA Sequence identifier, which will be automatically cross-linked to the SRA entry.</w:t>
+      </w:r>
+    </w:p>
+    <w:p>
+      <w:r>
+        <w:rPr>
+          <w:b/>
+        </w:rPr>
+        <w:t>Year:</w:t>
+      </w:r>
+      <w:r>
+        <w:t xml:space="preserve"> the year the seed lot has been produced.</w:t>
+      </w:r>
+    </w:p>
+    <w:p>
+      <w:pPr>
+        <w:jc w:val="both"/>
+      </w:pPr>
+    </w:p>
+    <w:p>
+      <w:pPr>
+        <w:rPr>
+          <w:b/>
+          <w:color w:val="538135" w:themeColor="accent6" w:themeShade="BF"/>
+          <w:sz w:val="28"/>
+          <w:szCs w:val="28"/>
+          <w:u w:val="single"/>
+        </w:rPr>
+      </w:pPr>
+      <w:r>
+        <w:rPr>
+          <w:b/>
+          <w:color w:val="538135" w:themeColor="accent6" w:themeShade="BF"/>
+          <w:sz w:val="28"/>
+          <w:szCs w:val="28"/>
+          <w:u w:val="single"/>
+        </w:rPr>
+        <w:t>Population type descriptions</w:t>
+      </w:r>
+    </w:p>
+    <w:p/>
+    <w:p>
+      <w:r>
         <w:rPr>
           <w:noProof/>
-        </w:rPr>
-        <mc:AlternateContent>
-          <mc:Choice Requires="wpg">
-            <w:drawing>
-              <wp:anchor distT="0" distB="0" distL="114300" distR="114300" simplePos="0" relativeHeight="251667456" behindDoc="0" locked="0" layoutInCell="1" allowOverlap="1" wp14:anchorId="2FE8BB6C" wp14:editId="00CFE677">
-                <wp:simplePos x="0" y="0"/>
-                <wp:positionH relativeFrom="column">
-                  <wp:posOffset>-521335</wp:posOffset>
-                </wp:positionH>
-                <wp:positionV relativeFrom="paragraph">
-                  <wp:posOffset>288290</wp:posOffset>
-                </wp:positionV>
-                <wp:extent cx="6616065" cy="2701927"/>
-                <wp:effectExtent l="25400" t="25400" r="0" b="0"/>
-                <wp:wrapThrough wrapText="bothSides">
-                  <wp:wrapPolygon edited="0">
-                    <wp:start x="-83" y="-203"/>
-                    <wp:lineTo x="-83" y="21321"/>
-                    <wp:lineTo x="21478" y="21321"/>
-                    <wp:lineTo x="21478" y="-203"/>
-                    <wp:lineTo x="-83" y="-203"/>
-                  </wp:wrapPolygon>
-                </wp:wrapThrough>
-                <wp:docPr id="16" name="Group 16"/>
-                <wp:cNvGraphicFramePr/>
-                <a:graphic xmlns:a="http://schemas.openxmlformats.org/drawingml/2006/main">
-                  <a:graphicData uri="http://schemas.microsoft.com/office/word/2010/wordprocessingGroup">
-                    <wpg:wgp>
-                      <wpg:cNvGrpSpPr/>
-                      <wpg:grpSpPr>
-                        <a:xfrm>
-                          <a:off x="0" y="0"/>
-                          <a:ext cx="6616065" cy="2701927"/>
-                          <a:chOff x="0" y="0"/>
-                          <a:chExt cx="6616065" cy="2701935"/>
-                        </a:xfrm>
-                      </wpg:grpSpPr>
-                      <pic:pic xmlns:pic="http://schemas.openxmlformats.org/drawingml/2006/picture">
-                        <pic:nvPicPr>
-                          <pic:cNvPr id="12" name="Picture 12"/>
-                          <pic:cNvPicPr>
-                            <a:picLocks noChangeAspect="1"/>
-                          </pic:cNvPicPr>
-                        </pic:nvPicPr>
-                        <pic:blipFill>
-                          <a:blip r:embed="rId12" cstate="print">
-                            <a:extLst>
-                              <a:ext uri="{28A0092B-C50C-407E-A947-70E740481C1C}">
-                                <a14:useLocalDpi xmlns:a14="http://schemas.microsoft.com/office/drawing/2010/main" val="0"/>
-                              </a:ext>
-                            </a:extLst>
-                          </a:blip>
-                          <a:stretch>
-                            <a:fillRect/>
-                          </a:stretch>
-                        </pic:blipFill>
-                        <pic:spPr bwMode="auto">
-                          <a:xfrm>
-                            <a:off x="1229" y="0"/>
-                            <a:ext cx="6522336" cy="1967865"/>
-                          </a:xfrm>
-                          <a:prstGeom prst="rect">
-                            <a:avLst/>
-                          </a:prstGeom>
-                          <a:noFill/>
-                          <a:ln w="28575">
-                            <a:solidFill>
-                              <a:schemeClr val="accent6">
-                                <a:lumMod val="75000"/>
-                              </a:schemeClr>
-                            </a:solidFill>
-                          </a:ln>
-                        </pic:spPr>
-                      </pic:pic>
-                      <wps:wsp>
-                        <wps:cNvPr id="13" name="Text Box 13"/>
-                        <wps:cNvSpPr txBox="1"/>
-                        <wps:spPr>
-                          <a:xfrm>
-                            <a:off x="0" y="2016768"/>
-                            <a:ext cx="6616065" cy="685167"/>
-                          </a:xfrm>
-                          <a:prstGeom prst="rect">
-                            <a:avLst/>
-                          </a:prstGeom>
-                          <a:solidFill>
-                            <a:prstClr val="white"/>
-                          </a:solidFill>
-                          <a:ln>
-                            <a:noFill/>
-                          </a:ln>
-                          <a:effectLst/>
-                        </wps:spPr>
-                        <wps:txbx>
-                          <w:txbxContent>
-                            <w:p>
-                              <w:pPr>
-                                <w:pStyle w:val="Caption"/>
-                                <w:rPr>
-                                  <w:noProof/>
-                                </w:rPr>
-                              </w:pPr>
-                              <w:r>
-                                <w:rPr>
-                                  <w:b/>
-                                </w:rPr>
-                                <w:t xml:space="preserve">Figure </w:t>
-                              </w:r>
-                              <w:r>
-                                <w:rPr>
-                                  <w:b/>
-                                </w:rPr>
-                                <w:fldChar w:fldCharType="begin"/>
-                              </w:r>
-                              <w:r>
-                                <w:rPr>
-                                  <w:b/>
-                                </w:rPr>
-                                <w:instrText xml:space="preserve"> SEQ Figure \* ARABIC </w:instrText>
-                              </w:r>
-                              <w:r>
-                                <w:rPr>
-                                  <w:b/>
-                                </w:rPr>
-                                <w:fldChar w:fldCharType="separate"/>
-                              </w:r>
-                              <w:r>
-                                <w:rPr>
-                                  <w:b/>
-                                  <w:noProof/>
-                                </w:rPr>
-                                <w:t>1</w:t>
-                              </w:r>
-                              <w:r>
-                                <w:rPr>
-                                  <w:b/>
-                                </w:rPr>
-                                <w:fldChar w:fldCharType="end"/>
-                              </w:r>
-                              <w:r>
-                                <w:t xml:space="preserve"> </w:t>
-                              </w:r>
-                              <w:r>
-                                <w:t xml:space="preserve">Example trial submission template in step 4 </w:t>
-                              </w:r>
-                              <w:r>
-                                <w:rPr>
-                                  <w:b/>
-                                </w:rPr>
-                                <w:t xml:space="preserve">A) </w:t>
-                              </w:r>
-                              <w:r>
-                                <w:t xml:space="preserve">a </w:t>
-                              </w:r>
-                              <w:r>
-                                <w:t xml:space="preserve">user’s </w:t>
-                              </w:r>
-                              <w:r>
-                                <w:t xml:space="preserve">constructed submission template based on the </w:t>
-                              </w:r>
-                              <w:r>
-                                <w:t>user’s</w:t>
-                              </w:r>
-                              <w:r>
-                                <w:t xml:space="preserve"> dataset</w:t>
-                              </w:r>
-                              <w:r>
-                                <w:t xml:space="preserve">. Prior to downloading this template, the user would have specified information about the dataset to be submitted, which has resulted in the final template. </w:t>
-                              </w:r>
-                              <w:r>
-                                <w:rPr>
-                                  <w:b/>
-                                </w:rPr>
-                                <w:t xml:space="preserve">B) </w:t>
-                              </w:r>
-                              <w:r>
-                                <w:t>The filled in</w:t>
-                              </w:r>
-                              <w:r>
-                                <w:t xml:space="preserve"> </w:t>
-                              </w:r>
-                              <w:r>
-                                <w:t>template previously seen in A)</w:t>
-                              </w:r>
-                              <w:r>
-                                <w:t>.</w:t>
-                              </w:r>
-                              <w:r>
-                                <w:t xml:space="preserve"> In all cases, fields like Plant scoring unit name (column A), Plant accession</w:t>
-                              </w:r>
-                              <w:r>
-                                <w:t xml:space="preserve"> (column</w:t>
-                              </w:r>
-                              <w:r>
-                                <w:t xml:space="preserve"> F), originating organization(column G) and Plant variety or Plant line (column H)  are compulsory fields to be filled out.</w:t>
-                              </w:r>
-                            </w:p>
-                          </w:txbxContent>
-                        </wps:txbx>
-                        <wps:bodyPr rot="0" spcFirstLastPara="0" vertOverflow="overflow" horzOverflow="overflow" vert="horz" wrap="square" lIns="0" tIns="0" rIns="0" bIns="0" numCol="1" spcCol="0" rtlCol="0" fromWordArt="0" anchor="t" anchorCtr="0" forceAA="0" compatLnSpc="1">
-                          <a:prstTxWarp prst="textNoShape">
-                            <a:avLst/>
-                          </a:prstTxWarp>
-                          <a:spAutoFit/>
-                        </wps:bodyPr>
-                      </wps:wsp>
-                    </wpg:wgp>
-                  </a:graphicData>
-                </a:graphic>
-              </wp:anchor>
-            </w:drawing>
-          </mc:Choice>
-          <mc:Fallback>
-            <w:pict>
-              <v:group w14:anchorId="2FE8BB6C" id="Group 16" o:spid="_x0000_s1029" style="position:absolute;left:0;text-align:left;margin-left:-41.05pt;margin-top:22.7pt;width:520.95pt;height:212.75pt;z-index:251667456" coordsize="6616065,2701935" o:gfxdata="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">
-                <v:shape id="Picture 12" o:spid="_x0000_s1030" type="#_x0000_t75" style="position:absolute;left:1229;width:6522336;height:1967865;visibility:visible;mso-wrap-style:square" o:gfxdata="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" stroked="t" strokecolor="#538135 [2409]" strokeweight="2.25pt">
-                  <v:imagedata r:id="rId13" o:title=""/>
-                  <v:path arrowok="t"/>
-                </v:shape>
-                <v:shape id="Text Box 13" o:spid="_x0000_s1031" type="#_x0000_t202" style="position:absolute;top:2016768;width:6616065;height:685167;visibility:visible;mso-wrap-style:square;v-text-anchor:top" o:gfxdata="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" stroked="f">
-                  <v:textbox style="mso-fit-shape-to-text:t" inset="0,0,0,0">
-                    <w:txbxContent>
-                      <w:p>
-                        <w:pPr>
-                          <w:pStyle w:val="Caption"/>
-                          <w:rPr>
-                            <w:noProof/>
-                          </w:rPr>
-                        </w:pPr>
-                        <w:r>
-                          <w:rPr>
-                            <w:b/>
-                          </w:rPr>
-                          <w:t xml:space="preserve">Figure </w:t>
-                        </w:r>
-                        <w:r>
-                          <w:rPr>
-                            <w:b/>
-                          </w:rPr>
-                          <w:fldChar w:fldCharType="begin"/>
-                        </w:r>
-                        <w:r>
-                          <w:rPr>
-                            <w:b/>
-                          </w:rPr>
-                          <w:instrText xml:space="preserve"> SEQ Figure \* ARABIC </w:instrText>
-                        </w:r>
-                        <w:r>
-                          <w:rPr>
-                            <w:b/>
-                          </w:rPr>
-                          <w:fldChar w:fldCharType="separate"/>
-                        </w:r>
-                        <w:r>
-                          <w:rPr>
-                            <w:b/>
-                            <w:noProof/>
-                          </w:rPr>
-                          <w:t>1</w:t>
-                        </w:r>
-                        <w:r>
-                          <w:rPr>
-                            <w:b/>
-                          </w:rPr>
-                          <w:fldChar w:fldCharType="end"/>
-                        </w:r>
-                        <w:r>
-                          <w:t xml:space="preserve"> </w:t>
-                        </w:r>
-                        <w:r>
-                          <w:t xml:space="preserve">Example trial submission template in step 4 </w:t>
-                        </w:r>
-                        <w:r>
-                          <w:rPr>
-                            <w:b/>
-                          </w:rPr>
-                          <w:t xml:space="preserve">A) </w:t>
-                        </w:r>
-                        <w:r>
-                          <w:t xml:space="preserve">a </w:t>
-                        </w:r>
-                        <w:r>
-                          <w:t xml:space="preserve">user’s </w:t>
-                        </w:r>
-                        <w:r>
-                          <w:t xml:space="preserve">constructed submission template based on the </w:t>
-                        </w:r>
-                        <w:r>
-                          <w:t>user’s</w:t>
-                        </w:r>
-                        <w:r>
-                          <w:t xml:space="preserve"> dataset</w:t>
-                        </w:r>
-                        <w:r>
-                          <w:t xml:space="preserve">. Prior to downloading this template, the user would have specified information about the dataset to be submitted, which has resulted in the final template. </w:t>
-                        </w:r>
-                        <w:r>
-                          <w:rPr>
-                            <w:b/>
-                          </w:rPr>
-                          <w:t xml:space="preserve">B) </w:t>
-                        </w:r>
-                        <w:r>
-                          <w:t>The filled in</w:t>
-                        </w:r>
-                        <w:r>
-                          <w:t xml:space="preserve"> </w:t>
-                        </w:r>
-                        <w:r>
-                          <w:t>template previously seen in A)</w:t>
-                        </w:r>
-                        <w:r>
-                          <w:t>.</w:t>
-                        </w:r>
-                        <w:r>
-                          <w:t xml:space="preserve"> </w:t>
-                        </w:r>
-                        <w:r>
-                          <w:t xml:space="preserve">In all cases, </w:t>
-                        </w:r>
-                        <w:r>
-                          <w:t xml:space="preserve">fields like </w:t>
-                        </w:r>
-                        <w:r>
-                          <w:t>Plant scoring unit name</w:t>
-                        </w:r>
-                        <w:r>
-                          <w:t xml:space="preserve"> (column A)</w:t>
-                        </w:r>
-                        <w:r>
-                          <w:t>, Plant accessio</w:t>
-                        </w:r>
-                        <w:r>
-                          <w:t>n</w:t>
-                        </w:r>
-                        <w:r>
-                          <w:t xml:space="preserve"> (column</w:t>
-                        </w:r>
-                        <w:r>
-                          <w:t xml:space="preserve"> F)</w:t>
-                        </w:r>
-                        <w:r>
-                          <w:t>, originating organization</w:t>
-                        </w:r>
-                        <w:r>
-                          <w:t>(column G)</w:t>
-                        </w:r>
-                        <w:r>
-                          <w:t xml:space="preserve"> </w:t>
-                        </w:r>
-                        <w:r>
-                          <w:t>and Plant v</w:t>
-                        </w:r>
-                        <w:r>
-                          <w:t>ariety or Plant line</w:t>
-                        </w:r>
-                        <w:r>
-                          <w:t xml:space="preserve"> (column H) </w:t>
-                        </w:r>
-                        <w:r>
-                          <w:t xml:space="preserve"> are compulsory fields to be filled out.</w:t>
-                        </w:r>
-                      </w:p>
-                    </w:txbxContent>
-                  </v:textbox>
-                </v:shape>
-                <w10:wrap type="through"/>
-              </v:group>
-            </w:pict>
-          </mc:Fallback>
-        </mc:AlternateContent>
-      </w:r>
-    </w:p>
-    <w:p/>
-    <w:p>
-      <w:pPr>
-        <w:jc w:val="center"/>
+          <w:sz w:val="18"/>
+          <w:szCs w:val="18"/>
+          <w:lang w:val="en-GB" w:eastAsia="en-GB"/>
+        </w:rPr>
+        <w:drawing>
+          <wp:inline distT="0" distB="0" distL="0" distR="0" wp14:anchorId="7E3E3E4B" wp14:editId="34E8B729">
+            <wp:extent cx="3823335" cy="3276577"/>
+            <wp:effectExtent l="0" t="0" r="0" b="635"/>
+            <wp:docPr id="6" name="Picture 6" descr="/Users/hildegaa/Desktop/Screen Shot 2017-06-06 at 18.49.09.png"/>
+            <wp:cNvGraphicFramePr>
+              <a:graphicFrameLocks xmlns:a="http://schemas.openxmlformats.org/drawingml/2006/main" noChangeAspect="1"/>
+            </wp:cNvGraphicFramePr>
+            <a:graphic xmlns:a="http://schemas.openxmlformats.org/drawingml/2006/main">
+              <a:graphicData uri="http://schemas.openxmlformats.org/drawingml/2006/picture">
+                <pic:pic xmlns:pic="http://schemas.openxmlformats.org/drawingml/2006/picture">
+                  <pic:nvPicPr>
+                    <pic:cNvPr id="0" name="Picture 1" descr="/Users/hildegaa/Desktop/Screen Shot 2017-06-06 at 18.49.09.png"/>
+                    <pic:cNvPicPr>
+                      <a:picLocks noChangeAspect="1" noChangeArrowheads="1"/>
+                    </pic:cNvPicPr>
+                  </pic:nvPicPr>
+                  <pic:blipFill>
+                    <a:blip r:embed="rId13" cstate="print">
+                      <a:extLst>
+                        <a:ext uri="{28A0092B-C50C-407E-A947-70E740481C1C}">
+                          <a14:useLocalDpi xmlns:a14="http://schemas.microsoft.com/office/drawing/2010/main" val="0"/>
+                        </a:ext>
+                      </a:extLst>
+                    </a:blip>
+                    <a:srcRect/>
+                    <a:stretch>
+                      <a:fillRect/>
+                    </a:stretch>
+                  </pic:blipFill>
+                  <pic:spPr bwMode="auto">
+                    <a:xfrm>
+                      <a:off x="0" y="0"/>
+                      <a:ext cx="3869491" cy="3316132"/>
+                    </a:xfrm>
+                    <a:prstGeom prst="rect">
+                      <a:avLst/>
+                    </a:prstGeom>
+                    <a:noFill/>
+                    <a:ln>
+                      <a:noFill/>
+                    </a:ln>
+                  </pic:spPr>
+                </pic:pic>
+              </a:graphicData>
+            </a:graphic>
+          </wp:inline>
+        </w:drawing>
+      </w:r>
+    </w:p>
+    <w:p>
+      <w:r>
+        <w:rPr>
+          <w:noProof/>
+          <w:sz w:val="18"/>
+          <w:szCs w:val="18"/>
+          <w:lang w:val="en-GB" w:eastAsia="en-GB"/>
+        </w:rPr>
+        <w:drawing>
+          <wp:inline distT="0" distB="0" distL="0" distR="0" wp14:anchorId="5EC779BB" wp14:editId="496635CC">
+            <wp:extent cx="3823335" cy="3745369"/>
+            <wp:effectExtent l="0" t="0" r="12065" b="0"/>
+            <wp:docPr id="7" name="Picture 7" descr="/Users/hildegaa/Desktop/Screen Shot 2017-06-06 at 18.50.08.png"/>
+            <wp:cNvGraphicFramePr>
+              <a:graphicFrameLocks xmlns:a="http://schemas.openxmlformats.org/drawingml/2006/main" noChangeAspect="1"/>
+            </wp:cNvGraphicFramePr>
+            <a:graphic xmlns:a="http://schemas.openxmlformats.org/drawingml/2006/main">
+              <a:graphicData uri="http://schemas.openxmlformats.org/drawingml/2006/picture">
+                <pic:pic xmlns:pic="http://schemas.openxmlformats.org/drawingml/2006/picture">
+                  <pic:nvPicPr>
+                    <pic:cNvPr id="0" name="Picture 2" descr="/Users/hildegaa/Desktop/Screen Shot 2017-06-06 at 18.50.08.png"/>
+                    <pic:cNvPicPr>
+                      <a:picLocks noChangeAspect="1" noChangeArrowheads="1"/>
+                    </pic:cNvPicPr>
+                  </pic:nvPicPr>
+                  <pic:blipFill>
+                    <a:blip r:embed="rId14" cstate="print">
+                      <a:extLst>
+                        <a:ext uri="{28A0092B-C50C-407E-A947-70E740481C1C}">
+                          <a14:useLocalDpi xmlns:a14="http://schemas.microsoft.com/office/drawing/2010/main" val="0"/>
+                        </a:ext>
+                      </a:extLst>
+                    </a:blip>
+                    <a:srcRect/>
+                    <a:stretch>
+                      <a:fillRect/>
+                    </a:stretch>
+                  </pic:blipFill>
+                  <pic:spPr bwMode="auto">
+                    <a:xfrm>
+                      <a:off x="0" y="0"/>
+                      <a:ext cx="3823335" cy="3745369"/>
+                    </a:xfrm>
+                    <a:prstGeom prst="rect">
+                      <a:avLst/>
+                    </a:prstGeom>
+                    <a:noFill/>
+                    <a:ln>
+                      <a:noFill/>
+                    </a:ln>
+                  </pic:spPr>
+                </pic:pic>
+              </a:graphicData>
+            </a:graphic>
+          </wp:inline>
+        </w:drawing>
+      </w:r>
+    </w:p>
+    <w:p>
+      <w:pPr>
+        <w:jc w:val="both"/>
       </w:pPr>
     </w:p>
     <w:sectPr>
-      <w:headerReference w:type="even" r:id="rId14"/>
       <w:headerReference w:type="default" r:id="rId15"/>
-      <w:footerReference w:type="even" r:id="rId16"/>
-      <w:footerReference w:type="default" r:id="rId17"/>
-      <w:headerReference w:type="first" r:id="rId18"/>
-      <w:footerReference w:type="first" r:id="rId19"/>
+      <w:footerReference w:type="default" r:id="rId16"/>
       <w:pgSz w:w="11900" w:h="16840"/>
-      <w:pgMar w:top="1440" w:right="1440" w:bottom="1440" w:left="1440" w:header="720" w:footer="720" w:gutter="0"/>
+      <w:pgMar w:top="1440" w:right="1080" w:bottom="1440" w:left="1080" w:header="720" w:footer="720" w:gutter="0"/>
       <w:cols w:space="720"/>
       <w:docGrid w:linePitch="360"/>
     </w:sectPr>
@@ -3337,16 +5015,6 @@
 </file>
 
 <file path=word/footer1.xml><?xml version="1.0" encoding="utf-8"?>
-<w:ftr xmlns:wpc="http://schemas.microsoft.com/office/word/2010/wordprocessingCanvas" xmlns:mo="http://schemas.microsoft.com/office/mac/office/2008/main" xmlns:mc="http://schemas.openxmlformats.org/markup-compatibility/2006" xmlns:mv="urn:schemas-microsoft-com:mac:vml" xmlns:o="urn:schemas-microsoft-com:office:office" xmlns:r="http://schemas.openxmlformats.org/officeDocument/2006/relationships" xmlns:m="http://schemas.openxmlformats.org/officeDocument/2006/math" xmlns:v="urn:schemas-microsoft-com:vml" xmlns:wp14="http://schemas.microsoft.com/office/word/2010/wordprocessingDrawing" xmlns:wp="http://schemas.openxmlformats.org/drawingml/2006/wordprocessingDrawing" xmlns:w10="urn:schemas-microsoft-com:office:word" xmlns:w="http://schemas.openxmlformats.org/wordprocessingml/2006/main" xmlns:w14="http://schemas.microsoft.com/office/word/2010/wordml" xmlns:w15="http://schemas.microsoft.com/office/word/2012/wordml" xmlns:wpg="http://schemas.microsoft.com/office/word/2010/wordprocessingGroup" xmlns:wpi="http://schemas.microsoft.com/office/word/2010/wordprocessingInk" xmlns:wne="http://schemas.microsoft.com/office/word/2006/wordml" xmlns:wps="http://schemas.microsoft.com/office/word/2010/wordprocessingShape" mc:Ignorable="w14 w15 wp14">
-  <w:p>
-    <w:pPr>
-      <w:pStyle w:val="Footer"/>
-    </w:pPr>
-  </w:p>
-</w:ftr>
-</file>
-
-<file path=word/footer2.xml><?xml version="1.0" encoding="utf-8"?>
 <w:ftr xmlns:wpc="http://schemas.microsoft.com/office/word/2010/wordprocessingCanvas" xmlns:mo="http://schemas.microsoft.com/office/mac/office/2008/main" xmlns:mc="http://schemas.openxmlformats.org/markup-compatibility/2006" xmlns:mv="urn:schemas-microsoft-com:mac:vml" xmlns:o="urn:schemas-microsoft-com:office:office" xmlns:r="http://schemas.openxmlformats.org/officeDocument/2006/relationships" xmlns:m="http://schemas.openxmlformats.org/officeDocument/2006/math" xmlns:v="urn:schemas-microsoft-com:vml" xmlns:wp14="http://schemas.microsoft.com/office/word/2010/wordprocessingDrawing" xmlns:wp="http://schemas.openxmlformats.org/drawingml/2006/wordprocessingDrawing" xmlns:w10="urn:schemas-microsoft-com:office:word" xmlns:w="http://schemas.openxmlformats.org/wordprocessingml/2006/main" xmlns:w14="http://schemas.microsoft.com/office/word/2010/wordml" xmlns:w15="http://schemas.microsoft.com/office/word/2012/wordml" xmlns:wpg="http://schemas.microsoft.com/office/word/2010/wordprocessingGroup" xmlns:wpi="http://schemas.microsoft.com/office/word/2010/wordprocessingInk" xmlns:wne="http://schemas.microsoft.com/office/word/2006/wordml" xmlns:wps="http://schemas.microsoft.com/office/word/2010/wordprocessingShape" mc:Ignorable="w14 w15 wp14">
   <w:p>
     <w:pPr>
@@ -3389,16 +5057,6 @@
 </w:ftr>
 </file>
 
-<file path=word/footer3.xml><?xml version="1.0" encoding="utf-8"?>
-<w:ftr xmlns:wpc="http://schemas.microsoft.com/office/word/2010/wordprocessingCanvas" xmlns:mo="http://schemas.microsoft.com/office/mac/office/2008/main" xmlns:mc="http://schemas.openxmlformats.org/markup-compatibility/2006" xmlns:mv="urn:schemas-microsoft-com:mac:vml" xmlns:o="urn:schemas-microsoft-com:office:office" xmlns:r="http://schemas.openxmlformats.org/officeDocument/2006/relationships" xmlns:m="http://schemas.openxmlformats.org/officeDocument/2006/math" xmlns:v="urn:schemas-microsoft-com:vml" xmlns:wp14="http://schemas.microsoft.com/office/word/2010/wordprocessingDrawing" xmlns:wp="http://schemas.openxmlformats.org/drawingml/2006/wordprocessingDrawing" xmlns:w10="urn:schemas-microsoft-com:office:word" xmlns:w="http://schemas.openxmlformats.org/wordprocessingml/2006/main" xmlns:w14="http://schemas.microsoft.com/office/word/2010/wordml" xmlns:w15="http://schemas.microsoft.com/office/word/2012/wordml" xmlns:wpg="http://schemas.microsoft.com/office/word/2010/wordprocessingGroup" xmlns:wpi="http://schemas.microsoft.com/office/word/2010/wordprocessingInk" xmlns:wne="http://schemas.microsoft.com/office/word/2006/wordml" xmlns:wps="http://schemas.microsoft.com/office/word/2010/wordprocessingShape" mc:Ignorable="w14 w15 wp14">
-  <w:p>
-    <w:pPr>
-      <w:pStyle w:val="Footer"/>
-    </w:pPr>
-  </w:p>
-</w:ftr>
-</file>
-
 <file path=word/footnotes.xml><?xml version="1.0" encoding="utf-8"?>
 <w:footnotes xmlns:wpc="http://schemas.microsoft.com/office/word/2010/wordprocessingCanvas" xmlns:mo="http://schemas.microsoft.com/office/mac/office/2008/main" xmlns:mc="http://schemas.openxmlformats.org/markup-compatibility/2006" xmlns:mv="urn:schemas-microsoft-com:mac:vml" xmlns:o="urn:schemas-microsoft-com:office:office" xmlns:r="http://schemas.openxmlformats.org/officeDocument/2006/relationships" xmlns:m="http://schemas.openxmlformats.org/officeDocument/2006/math" xmlns:v="urn:schemas-microsoft-com:vml" xmlns:wp14="http://schemas.microsoft.com/office/word/2010/wordprocessingDrawing" xmlns:wp="http://schemas.openxmlformats.org/drawingml/2006/wordprocessingDrawing" xmlns:w10="urn:schemas-microsoft-com:office:word" xmlns:w="http://schemas.openxmlformats.org/wordprocessingml/2006/main" xmlns:w14="http://schemas.microsoft.com/office/word/2010/wordml" xmlns:w15="http://schemas.microsoft.com/office/word/2012/wordml" xmlns:wpg="http://schemas.microsoft.com/office/word/2010/wordprocessingGroup" xmlns:wpi="http://schemas.microsoft.com/office/word/2010/wordprocessingInk" xmlns:wne="http://schemas.microsoft.com/office/word/2006/wordml" xmlns:wps="http://schemas.microsoft.com/office/word/2010/wordprocessingShape" mc:Ignorable="w14 w15 wp14">
   <w:footnote w:type="separator" w:id="-1">
@@ -3419,16 +5077,6 @@
 </file>
 
 <file path=word/header1.xml><?xml version="1.0" encoding="utf-8"?>
-<w:hdr xmlns:wpc="http://schemas.microsoft.com/office/word/2010/wordprocessingCanvas" xmlns:mo="http://schemas.microsoft.com/office/mac/office/2008/main" xmlns:mc="http://schemas.openxmlformats.org/markup-compatibility/2006" xmlns:mv="urn:schemas-microsoft-com:mac:vml" xmlns:o="urn:schemas-microsoft-com:office:office" xmlns:r="http://schemas.openxmlformats.org/officeDocument/2006/relationships" xmlns:m="http://schemas.openxmlformats.org/officeDocument/2006/math" xmlns:v="urn:schemas-microsoft-com:vml" xmlns:wp14="http://schemas.microsoft.com/office/word/2010/wordprocessingDrawing" xmlns:wp="http://schemas.openxmlformats.org/drawingml/2006/wordprocessingDrawing" xmlns:w10="urn:schemas-microsoft-com:office:word" xmlns:w="http://schemas.openxmlformats.org/wordprocessingml/2006/main" xmlns:w14="http://schemas.microsoft.com/office/word/2010/wordml" xmlns:w15="http://schemas.microsoft.com/office/word/2012/wordml" xmlns:wpg="http://schemas.microsoft.com/office/word/2010/wordprocessingGroup" xmlns:wpi="http://schemas.microsoft.com/office/word/2010/wordprocessingInk" xmlns:wne="http://schemas.microsoft.com/office/word/2006/wordml" xmlns:wps="http://schemas.microsoft.com/office/word/2010/wordprocessingShape" mc:Ignorable="w14 w15 wp14">
-  <w:p>
-    <w:pPr>
-      <w:pStyle w:val="Header"/>
-    </w:pPr>
-  </w:p>
-</w:hdr>
-</file>
-
-<file path=word/header2.xml><?xml version="1.0" encoding="utf-8"?>
 <w:hdr xmlns:wpc="http://schemas.microsoft.com/office/word/2010/wordprocessingCanvas" xmlns:mo="http://schemas.microsoft.com/office/mac/office/2008/main" xmlns:mc="http://schemas.openxmlformats.org/markup-compatibility/2006" xmlns:mv="urn:schemas-microsoft-com:mac:vml" xmlns:o="urn:schemas-microsoft-com:office:office" xmlns:r="http://schemas.openxmlformats.org/officeDocument/2006/relationships" xmlns:m="http://schemas.openxmlformats.org/officeDocument/2006/math" xmlns:v="urn:schemas-microsoft-com:vml" xmlns:wp14="http://schemas.microsoft.com/office/word/2010/wordprocessingDrawing" xmlns:wp="http://schemas.openxmlformats.org/drawingml/2006/wordprocessingDrawing" xmlns:w10="urn:schemas-microsoft-com:office:word" xmlns:w="http://schemas.openxmlformats.org/wordprocessingml/2006/main" xmlns:w14="http://schemas.microsoft.com/office/word/2010/wordml" xmlns:w15="http://schemas.microsoft.com/office/word/2012/wordml" xmlns:wpg="http://schemas.microsoft.com/office/word/2010/wordprocessingGroup" xmlns:wpi="http://schemas.microsoft.com/office/word/2010/wordprocessingInk" xmlns:wne="http://schemas.microsoft.com/office/word/2006/wordml" xmlns:wps="http://schemas.microsoft.com/office/word/2010/wordprocessingShape" mc:Ignorable="w14 w15 wp14">
   <w:p>
     <w:pPr>
@@ -3442,11 +5090,86 @@
       <w:rPr>
         <w:noProof/>
         <w:color w:val="8496B0" w:themeColor="text2" w:themeTint="99"/>
+        <w:lang w:val="en-GB" w:eastAsia="en-GB"/>
+      </w:rPr>
+      <w:drawing>
+        <wp:anchor distT="0" distB="0" distL="114300" distR="114300" simplePos="0" relativeHeight="251660288" behindDoc="0" locked="0" layoutInCell="1" allowOverlap="1" wp14:anchorId="20E1A6A4" wp14:editId="35A627B0">
+          <wp:simplePos x="0" y="0"/>
+          <wp:positionH relativeFrom="column">
+            <wp:posOffset>-368300</wp:posOffset>
+          </wp:positionH>
+          <wp:positionV relativeFrom="paragraph">
+            <wp:posOffset>-224155</wp:posOffset>
+          </wp:positionV>
+          <wp:extent cx="1670685" cy="455295"/>
+          <wp:effectExtent l="0" t="0" r="5715" b="1905"/>
+          <wp:wrapTight wrapText="bothSides">
+            <wp:wrapPolygon edited="0">
+              <wp:start x="2299" y="0"/>
+              <wp:lineTo x="0" y="1205"/>
+              <wp:lineTo x="0" y="19280"/>
+              <wp:lineTo x="328" y="20485"/>
+              <wp:lineTo x="3284" y="20485"/>
+              <wp:lineTo x="21345" y="16870"/>
+              <wp:lineTo x="21345" y="1205"/>
+              <wp:lineTo x="5254" y="0"/>
+              <wp:lineTo x="2299" y="0"/>
+            </wp:wrapPolygon>
+          </wp:wrapTight>
+          <wp:docPr id="10" name="Picture 10"/>
+          <wp:cNvGraphicFramePr>
+            <a:graphicFrameLocks xmlns:a="http://schemas.openxmlformats.org/drawingml/2006/main" noChangeAspect="1"/>
+          </wp:cNvGraphicFramePr>
+          <a:graphic xmlns:a="http://schemas.openxmlformats.org/drawingml/2006/main">
+            <a:graphicData uri="http://schemas.openxmlformats.org/drawingml/2006/picture">
+              <pic:pic xmlns:pic="http://schemas.openxmlformats.org/drawingml/2006/picture">
+                <pic:nvPicPr>
+                  <pic:cNvPr id="10" name="bip-logo-color.eps"/>
+                  <pic:cNvPicPr/>
+                </pic:nvPicPr>
+                <pic:blipFill>
+                  <a:blip r:embed="rId1">
+                    <a:extLst>
+                      <a:ext uri="{28A0092B-C50C-407E-A947-70E740481C1C}">
+                        <a14:useLocalDpi xmlns:a14="http://schemas.microsoft.com/office/drawing/2010/main" val="0"/>
+                      </a:ext>
+                    </a:extLst>
+                  </a:blip>
+                  <a:stretch>
+                    <a:fillRect/>
+                  </a:stretch>
+                </pic:blipFill>
+                <pic:spPr>
+                  <a:xfrm>
+                    <a:off x="0" y="0"/>
+                    <a:ext cx="1670685" cy="455295"/>
+                  </a:xfrm>
+                  <a:prstGeom prst="rect">
+                    <a:avLst/>
+                  </a:prstGeom>
+                </pic:spPr>
+              </pic:pic>
+            </a:graphicData>
+          </a:graphic>
+          <wp14:sizeRelH relativeFrom="page">
+            <wp14:pctWidth>0</wp14:pctWidth>
+          </wp14:sizeRelH>
+          <wp14:sizeRelV relativeFrom="page">
+            <wp14:pctHeight>0</wp14:pctHeight>
+          </wp14:sizeRelV>
+        </wp:anchor>
+      </w:drawing>
+    </w:r>
+    <w:r>
+      <w:rPr>
+        <w:noProof/>
+        <w:color w:val="8496B0" w:themeColor="text2" w:themeTint="99"/>
+        <w:lang w:val="en-GB" w:eastAsia="en-GB"/>
       </w:rPr>
       <mc:AlternateContent>
         <mc:Choice Requires="wps">
           <w:drawing>
-            <wp:anchor distT="0" distB="0" distL="114300" distR="114300" simplePos="0" relativeHeight="251659264" behindDoc="0" locked="0" layoutInCell="1" allowOverlap="1" wp14:anchorId="71566C5A" wp14:editId="47CEEA1C">
+            <wp:anchor distT="0" distB="0" distL="114300" distR="114300" simplePos="0" relativeHeight="251659264" behindDoc="0" locked="0" layoutInCell="1" allowOverlap="1" wp14:anchorId="71566C5A" wp14:editId="560AC8DD">
               <wp:simplePos x="0" y="0"/>
               <wp:positionH relativeFrom="column">
                 <wp:posOffset>1306124</wp:posOffset>
@@ -3495,6 +5218,7 @@
                       <w:txbxContent>
                         <w:p>
                           <w:pPr>
+                            <w:jc w:val="center"/>
                             <w:rPr>
                               <w:b/>
                               <w:sz w:val="40"/>
@@ -3547,11 +5271,12 @@
               <v:stroke joinstyle="miter"/>
               <v:path gradientshapeok="t" o:connecttype="rect"/>
             </v:shapetype>
-            <v:shape id="Text Box 9" o:spid="_x0000_s1032" type="#_x0000_t202" style="position:absolute;left:0;text-align:left;margin-left:102.85pt;margin-top:-8.4pt;width:269.7pt;height:36.3pt;z-index:251659264;visibility:visible;mso-wrap-style:square;mso-width-percent:0;mso-height-percent:0;mso-wrap-distance-left:9pt;mso-wrap-distance-top:0;mso-wrap-distance-right:9pt;mso-wrap-distance-bottom:0;mso-position-horizontal:absolute;mso-position-horizontal-relative:text;mso-position-vertical:absolute;mso-position-vertical-relative:text;mso-width-percent:0;mso-height-percent:0;mso-width-relative:margin;mso-height-relative:margin;v-text-anchor:top" o:gfxdata="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" filled="f" stroked="f">
+            <v:shape id="Text Box 9" o:spid="_x0000_s1030" type="#_x0000_t202" style="position:absolute;left:0;text-align:left;margin-left:102.85pt;margin-top:-8.4pt;width:269.7pt;height:36.3pt;z-index:251659264;visibility:visible;mso-wrap-style:square;mso-width-percent:0;mso-height-percent:0;mso-wrap-distance-left:9pt;mso-wrap-distance-top:0;mso-wrap-distance-right:9pt;mso-wrap-distance-bottom:0;mso-position-horizontal:absolute;mso-position-horizontal-relative:text;mso-position-vertical:absolute;mso-position-vertical-relative:text;mso-width-percent:0;mso-height-percent:0;mso-width-relative:margin;mso-height-relative:margin;v-text-anchor:top" o:gfxdata="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" filled="f" stroked="f">
               <v:textbox>
                 <w:txbxContent>
                   <w:p>
                     <w:pPr>
+                      <w:jc w:val="center"/>
                       <w:rPr>
                         <w:b/>
                         <w:sz w:val="40"/>
@@ -3584,79 +5309,6 @@
           </w:pict>
         </mc:Fallback>
       </mc:AlternateContent>
-    </w:r>
-    <w:r>
-      <w:rPr>
-        <w:noProof/>
-        <w:color w:val="8496B0" w:themeColor="text2" w:themeTint="99"/>
-      </w:rPr>
-      <w:drawing>
-        <wp:anchor distT="0" distB="0" distL="114300" distR="114300" simplePos="0" relativeHeight="251660288" behindDoc="0" locked="0" layoutInCell="1" allowOverlap="1" wp14:anchorId="20E1A6A4" wp14:editId="4AEDCBF9">
-          <wp:simplePos x="0" y="0"/>
-          <wp:positionH relativeFrom="column">
-            <wp:posOffset>-751840</wp:posOffset>
-          </wp:positionH>
-          <wp:positionV relativeFrom="paragraph">
-            <wp:posOffset>-229870</wp:posOffset>
-          </wp:positionV>
-          <wp:extent cx="1828800" cy="498475"/>
-          <wp:effectExtent l="0" t="0" r="0" b="9525"/>
-          <wp:wrapTight wrapText="bothSides">
-            <wp:wrapPolygon edited="0">
-              <wp:start x="2700" y="0"/>
-              <wp:lineTo x="0" y="2201"/>
-              <wp:lineTo x="0" y="17610"/>
-              <wp:lineTo x="600" y="20912"/>
-              <wp:lineTo x="3000" y="20912"/>
-              <wp:lineTo x="21300" y="17610"/>
-              <wp:lineTo x="21300" y="2201"/>
-              <wp:lineTo x="5100" y="0"/>
-              <wp:lineTo x="2700" y="0"/>
-            </wp:wrapPolygon>
-          </wp:wrapTight>
-          <wp:docPr id="10" name="Picture 10"/>
-          <wp:cNvGraphicFramePr>
-            <a:graphicFrameLocks xmlns:a="http://schemas.openxmlformats.org/drawingml/2006/main" noChangeAspect="1"/>
-          </wp:cNvGraphicFramePr>
-          <a:graphic xmlns:a="http://schemas.openxmlformats.org/drawingml/2006/main">
-            <a:graphicData uri="http://schemas.openxmlformats.org/drawingml/2006/picture">
-              <pic:pic xmlns:pic="http://schemas.openxmlformats.org/drawingml/2006/picture">
-                <pic:nvPicPr>
-                  <pic:cNvPr id="10" name="bip-logo-color.eps"/>
-                  <pic:cNvPicPr/>
-                </pic:nvPicPr>
-                <pic:blipFill>
-                  <a:blip r:embed="rId1">
-                    <a:extLst>
-                      <a:ext uri="{28A0092B-C50C-407E-A947-70E740481C1C}">
-                        <a14:useLocalDpi xmlns:a14="http://schemas.microsoft.com/office/drawing/2010/main" val="0"/>
-                      </a:ext>
-                    </a:extLst>
-                  </a:blip>
-                  <a:stretch>
-                    <a:fillRect/>
-                  </a:stretch>
-                </pic:blipFill>
-                <pic:spPr>
-                  <a:xfrm>
-                    <a:off x="0" y="0"/>
-                    <a:ext cx="1828800" cy="498475"/>
-                  </a:xfrm>
-                  <a:prstGeom prst="rect">
-                    <a:avLst/>
-                  </a:prstGeom>
-                </pic:spPr>
-              </pic:pic>
-            </a:graphicData>
-          </a:graphic>
-          <wp14:sizeRelH relativeFrom="page">
-            <wp14:pctWidth>0</wp14:pctWidth>
-          </wp14:sizeRelH>
-          <wp14:sizeRelV relativeFrom="page">
-            <wp14:pctHeight>0</wp14:pctHeight>
-          </wp14:sizeRelV>
-        </wp:anchor>
-      </w:drawing>
     </w:r>
     <w:r>
       <w:rPr>
@@ -3696,18 +5348,6 @@
       <w:fldChar w:fldCharType="end"/>
     </w:r>
   </w:p>
-  <w:p>
-    <w:pPr>
-      <w:pStyle w:val="Header"/>
-    </w:pPr>
-    <w:bookmarkStart w:id="0" w:name="_GoBack"/>
-    <w:bookmarkEnd w:id="0"/>
-  </w:p>
-</w:hdr>
-</file>
-
-<file path=word/header3.xml><?xml version="1.0" encoding="utf-8"?>
-<w:hdr xmlns:wpc="http://schemas.microsoft.com/office/word/2010/wordprocessingCanvas" xmlns:mo="http://schemas.microsoft.com/office/mac/office/2008/main" xmlns:mc="http://schemas.openxmlformats.org/markup-compatibility/2006" xmlns:mv="urn:schemas-microsoft-com:mac:vml" xmlns:o="urn:schemas-microsoft-com:office:office" xmlns:r="http://schemas.openxmlformats.org/officeDocument/2006/relationships" xmlns:m="http://schemas.openxmlformats.org/officeDocument/2006/math" xmlns:v="urn:schemas-microsoft-com:vml" xmlns:wp14="http://schemas.microsoft.com/office/word/2010/wordprocessingDrawing" xmlns:wp="http://schemas.openxmlformats.org/drawingml/2006/wordprocessingDrawing" xmlns:w10="urn:schemas-microsoft-com:office:word" xmlns:w="http://schemas.openxmlformats.org/wordprocessingml/2006/main" xmlns:w14="http://schemas.microsoft.com/office/word/2010/wordml" xmlns:w15="http://schemas.microsoft.com/office/word/2012/wordml" xmlns:wpg="http://schemas.microsoft.com/office/word/2010/wordprocessingGroup" xmlns:wpi="http://schemas.microsoft.com/office/word/2010/wordprocessingInk" xmlns:wne="http://schemas.microsoft.com/office/word/2006/wordml" xmlns:wps="http://schemas.microsoft.com/office/word/2010/wordprocessingShape" mc:Ignorable="w14 w15 wp14">
   <w:p>
     <w:pPr>
       <w:pStyle w:val="Header"/>
@@ -4732,6 +6372,21 @@
       <w:szCs w:val="18"/>
     </w:rPr>
   </w:style>
+  <w:style w:type="paragraph" w:styleId="NormalWeb">
+    <w:name w:val="Normal (Web)"/>
+    <w:basedOn w:val="Normal"/>
+    <w:uiPriority w:val="99"/>
+    <w:semiHidden/>
+    <w:unhideWhenUsed/>
+    <w:rsid w:val="007D1928"/>
+    <w:pPr>
+      <w:spacing w:before="100" w:beforeAutospacing="1" w:after="100" w:afterAutospacing="1"/>
+    </w:pPr>
+    <w:rPr>
+      <w:rFonts w:ascii="Times New Roman" w:hAnsi="Times New Roman" w:cs="Times New Roman"/>
+      <w:lang w:val="en-GB" w:eastAsia="en-GB"/>
+    </w:rPr>
+  </w:style>
 </w:styles>
 </file>
 

</xml_diff>